<commit_message>
worked on lab06 Exercise 1
</commit_message>
<xml_diff>
--- a/lab06/answers.docx
+++ b/lab06/answers.docx
@@ -19,7 +19,7 @@
         <w:rPr>
           <w:lang w:val="en-US"/>
         </w:rPr>
-        <w:t>0</w:t>
+        <w:t>6</w:t>
       </w:r>
       <w:r>
         <w:rPr>
@@ -31,7 +31,7 @@
         <w:rPr>
           <w:lang w:val="en-US"/>
         </w:rPr>
-        <w:t>Sample</w:t>
+        <w:t>Methods</w:t>
       </w:r>
     </w:p>
     <w:p>
@@ -86,7 +86,25 @@
         <w:rPr>
           <w:lang w:val="en-US"/>
         </w:rPr>
-        <w:t>28/05</w:t>
+        <w:t>2</w:t>
+      </w:r>
+      <w:r>
+        <w:rPr>
+          <w:lang w:val="en-US"/>
+        </w:rPr>
+        <w:t>6</w:t>
+      </w:r>
+      <w:r>
+        <w:rPr>
+          <w:lang w:val="en-US"/>
+        </w:rPr>
+        <w:t>/0</w:t>
+      </w:r>
+      <w:r>
+        <w:rPr>
+          <w:lang w:val="en-US"/>
+        </w:rPr>
+        <w:t>6</w:t>
       </w:r>
       <w:r>
         <w:rPr>
@@ -100,6 +118,957 @@
         </w:rPr>
         <w:t>2023</w:t>
       </w:r>
+    </w:p>
+    <w:p>
+      <w:pPr>
+        <w:pStyle w:val="Heading1"/>
+        <w:rPr>
+          <w:lang w:val="en-US"/>
+        </w:rPr>
+      </w:pPr>
+      <w:r>
+        <w:rPr>
+          <w:lang w:val="en-US"/>
+        </w:rPr>
+        <w:t>Exercise 1</w:t>
+      </w:r>
+    </w:p>
+    <w:p>
+      <w:pPr>
+        <w:rPr>
+          <w:lang w:val="en-US"/>
+        </w:rPr>
+      </w:pPr>
+      <w:r>
+        <w:rPr>
+          <w:lang w:val="en-US"/>
+        </w:rPr>
+        <w:t>A. Running ScopeOfVariables.java…</w:t>
+      </w:r>
+    </w:p>
+    <w:p>
+      <w:pPr>
+        <w:rPr>
+          <w:lang w:val="en-US"/>
+        </w:rPr>
+      </w:pPr>
+      <w:r>
+        <w:rPr>
+          <w:lang w:val="en-US"/>
+        </w:rPr>
+        <w:drawing>
+          <wp:inline distT="0" distB="0" distL="0" distR="0" wp14:anchorId="7108FE80" wp14:editId="01187588">
+            <wp:extent cx="2484335" cy="350550"/>
+            <wp:effectExtent l="0" t="0" r="0" b="0"/>
+            <wp:docPr id="1249684788" name="Picture 1"/>
+            <wp:cNvGraphicFramePr>
+              <a:graphicFrameLocks xmlns:a="http://schemas.openxmlformats.org/drawingml/2006/main" noChangeAspect="1"/>
+            </wp:cNvGraphicFramePr>
+            <a:graphic xmlns:a="http://schemas.openxmlformats.org/drawingml/2006/main">
+              <a:graphicData uri="http://schemas.openxmlformats.org/drawingml/2006/picture">
+                <pic:pic xmlns:pic="http://schemas.openxmlformats.org/drawingml/2006/picture">
+                  <pic:nvPicPr>
+                    <pic:cNvPr id="1249684788" name=""/>
+                    <pic:cNvPicPr/>
+                  </pic:nvPicPr>
+                  <pic:blipFill>
+                    <a:blip r:embed="rId5"/>
+                    <a:stretch>
+                      <a:fillRect/>
+                    </a:stretch>
+                  </pic:blipFill>
+                  <pic:spPr>
+                    <a:xfrm>
+                      <a:off x="0" y="0"/>
+                      <a:ext cx="2484335" cy="350550"/>
+                    </a:xfrm>
+                    <a:prstGeom prst="rect">
+                      <a:avLst/>
+                    </a:prstGeom>
+                  </pic:spPr>
+                </pic:pic>
+              </a:graphicData>
+            </a:graphic>
+          </wp:inline>
+        </w:drawing>
+      </w:r>
+    </w:p>
+    <w:p>
+      <w:pPr>
+        <w:rPr>
+          <w:lang w:val="en-US"/>
+        </w:rPr>
+      </w:pPr>
+      <w:r>
+        <w:rPr>
+          <w:lang w:val="en-US"/>
+        </w:rPr>
+        <w:t>After removing comments:</w:t>
+      </w:r>
+    </w:p>
+    <w:p>
+      <w:pPr>
+        <w:rPr>
+          <w:lang w:val="en-US"/>
+        </w:rPr>
+      </w:pPr>
+      <w:r>
+        <w:rPr>
+          <w:lang w:val="en-US"/>
+        </w:rPr>
+        <w:drawing>
+          <wp:inline distT="0" distB="0" distL="0" distR="0" wp14:anchorId="5C67A01B" wp14:editId="0E7602BB">
+            <wp:extent cx="2591025" cy="838273"/>
+            <wp:effectExtent l="0" t="0" r="0" b="0"/>
+            <wp:docPr id="1655547856" name="Picture 1" descr="A screen shot of a computer screen&#10;&#10;Description automatically generated with low confidence"/>
+            <wp:cNvGraphicFramePr>
+              <a:graphicFrameLocks xmlns:a="http://schemas.openxmlformats.org/drawingml/2006/main" noChangeAspect="1"/>
+            </wp:cNvGraphicFramePr>
+            <a:graphic xmlns:a="http://schemas.openxmlformats.org/drawingml/2006/main">
+              <a:graphicData uri="http://schemas.openxmlformats.org/drawingml/2006/picture">
+                <pic:pic xmlns:pic="http://schemas.openxmlformats.org/drawingml/2006/picture">
+                  <pic:nvPicPr>
+                    <pic:cNvPr id="1655547856" name="Picture 1" descr="A screen shot of a computer screen&#10;&#10;Description automatically generated with low confidence"/>
+                    <pic:cNvPicPr/>
+                  </pic:nvPicPr>
+                  <pic:blipFill>
+                    <a:blip r:embed="rId6"/>
+                    <a:stretch>
+                      <a:fillRect/>
+                    </a:stretch>
+                  </pic:blipFill>
+                  <pic:spPr>
+                    <a:xfrm>
+                      <a:off x="0" y="0"/>
+                      <a:ext cx="2591025" cy="838273"/>
+                    </a:xfrm>
+                    <a:prstGeom prst="rect">
+                      <a:avLst/>
+                    </a:prstGeom>
+                  </pic:spPr>
+                </pic:pic>
+              </a:graphicData>
+            </a:graphic>
+          </wp:inline>
+        </w:drawing>
+      </w:r>
+    </w:p>
+    <w:p>
+      <w:pPr>
+        <w:rPr>
+          <w:lang w:val="en-US"/>
+        </w:rPr>
+      </w:pPr>
+    </w:p>
+    <w:p>
+      <w:pPr>
+        <w:rPr>
+          <w:lang w:val="en-US"/>
+        </w:rPr>
+      </w:pPr>
+      <w:r>
+        <w:rPr>
+          <w:lang w:val="en-US"/>
+        </w:rPr>
+        <w:t xml:space="preserve">B. The value of </w:t>
+      </w:r>
+      <w:r>
+        <w:rPr>
+          <w:i/>
+          <w:iCs/>
+          <w:lang w:val="en-US"/>
+        </w:rPr>
+        <w:t>x</w:t>
+      </w:r>
+      <w:r>
+        <w:rPr>
+          <w:lang w:val="en-US"/>
+        </w:rPr>
+        <w:t xml:space="preserve"> after calling update method </w:t>
+      </w:r>
+      <w:r>
+        <w:rPr>
+          <w:lang w:val="en-US"/>
+        </w:rPr>
+        <w:t xml:space="preserve">while in the main method is still 10. It only changes to 15 inside the update method block. This is because </w:t>
+      </w:r>
+      <w:r>
+        <w:rPr>
+          <w:i/>
+          <w:iCs/>
+          <w:lang w:val="en-US"/>
+        </w:rPr>
+        <w:t>x</w:t>
+      </w:r>
+      <w:r>
+        <w:rPr>
+          <w:lang w:val="en-US"/>
+        </w:rPr>
+        <w:t xml:space="preserve"> in main is a local variable.</w:t>
+      </w:r>
+    </w:p>
+    <w:p>
+      <w:pPr>
+        <w:rPr>
+          <w:lang w:val="en-US"/>
+        </w:rPr>
+      </w:pPr>
+    </w:p>
+    <w:p>
+      <w:pPr>
+        <w:rPr>
+          <w:lang w:val="en-US"/>
+        </w:rPr>
+      </w:pPr>
+      <w:r>
+        <w:rPr>
+          <w:lang w:val="en-US"/>
+        </w:rPr>
+        <w:t xml:space="preserve">C. Modified update method to return </w:t>
+      </w:r>
+      <w:proofErr w:type="gramStart"/>
+      <w:r>
+        <w:rPr>
+          <w:lang w:val="en-US"/>
+        </w:rPr>
+        <w:t>new</w:t>
+      </w:r>
+      <w:proofErr w:type="gramEnd"/>
+      <w:r>
+        <w:rPr>
+          <w:lang w:val="en-US"/>
+        </w:rPr>
+        <w:t xml:space="preserve"> value of </w:t>
+      </w:r>
+      <w:r>
+        <w:rPr>
+          <w:i/>
+          <w:iCs/>
+          <w:lang w:val="en-US"/>
+        </w:rPr>
+        <w:t>x</w:t>
+      </w:r>
+      <w:r>
+        <w:rPr>
+          <w:lang w:val="en-US"/>
+        </w:rPr>
+        <w:t xml:space="preserve"> to main method.</w:t>
+      </w:r>
+    </w:p>
+    <w:p>
+      <w:pPr>
+        <w:rPr>
+          <w:lang w:val="en-US"/>
+        </w:rPr>
+      </w:pPr>
+      <w:r>
+        <w:rPr>
+          <w:lang w:val="en-US"/>
+        </w:rPr>
+        <w:drawing>
+          <wp:inline distT="0" distB="0" distL="0" distR="0" wp14:anchorId="5ABBD1E4" wp14:editId="727003DF">
+            <wp:extent cx="2530059" cy="815411"/>
+            <wp:effectExtent l="0" t="0" r="3810" b="3810"/>
+            <wp:docPr id="572544608" name="Picture 1" descr="A picture containing text, font, screenshot, typography&#10;&#10;Description automatically generated"/>
+            <wp:cNvGraphicFramePr>
+              <a:graphicFrameLocks xmlns:a="http://schemas.openxmlformats.org/drawingml/2006/main" noChangeAspect="1"/>
+            </wp:cNvGraphicFramePr>
+            <a:graphic xmlns:a="http://schemas.openxmlformats.org/drawingml/2006/main">
+              <a:graphicData uri="http://schemas.openxmlformats.org/drawingml/2006/picture">
+                <pic:pic xmlns:pic="http://schemas.openxmlformats.org/drawingml/2006/picture">
+                  <pic:nvPicPr>
+                    <pic:cNvPr id="572544608" name="Picture 1" descr="A picture containing text, font, screenshot, typography&#10;&#10;Description automatically generated"/>
+                    <pic:cNvPicPr/>
+                  </pic:nvPicPr>
+                  <pic:blipFill>
+                    <a:blip r:embed="rId7"/>
+                    <a:stretch>
+                      <a:fillRect/>
+                    </a:stretch>
+                  </pic:blipFill>
+                  <pic:spPr>
+                    <a:xfrm>
+                      <a:off x="0" y="0"/>
+                      <a:ext cx="2530059" cy="815411"/>
+                    </a:xfrm>
+                    <a:prstGeom prst="rect">
+                      <a:avLst/>
+                    </a:prstGeom>
+                  </pic:spPr>
+                </pic:pic>
+              </a:graphicData>
+            </a:graphic>
+          </wp:inline>
+        </w:drawing>
+      </w:r>
+    </w:p>
+    <w:p>
+      <w:pPr>
+        <w:rPr>
+          <w:lang w:val="en-US"/>
+        </w:rPr>
+      </w:pPr>
+      <w:r>
+        <w:rPr>
+          <w:lang w:val="en-US"/>
+        </w:rPr>
+        <w:t xml:space="preserve">Now the update method returns a new value to main where is set in </w:t>
+      </w:r>
+      <w:r>
+        <w:rPr>
+          <w:i/>
+          <w:iCs/>
+          <w:lang w:val="en-US"/>
+        </w:rPr>
+        <w:t>x</w:t>
+      </w:r>
+      <w:r>
+        <w:rPr>
+          <w:lang w:val="en-US"/>
+        </w:rPr>
+        <w:t>.</w:t>
+      </w:r>
+    </w:p>
+    <w:p>
+      <w:pPr>
+        <w:rPr>
+          <w:lang w:val="en-US"/>
+        </w:rPr>
+      </w:pPr>
+    </w:p>
+    <w:p>
+      <w:pPr>
+        <w:rPr>
+          <w:lang w:val="en-US"/>
+        </w:rPr>
+      </w:pPr>
+      <w:r>
+        <w:rPr>
+          <w:lang w:val="en-US"/>
+        </w:rPr>
+        <w:t xml:space="preserve">D. </w:t>
+      </w:r>
+      <w:r>
+        <w:rPr>
+          <w:lang w:val="en-US"/>
+        </w:rPr>
+        <w:t>Commented out line 14 and removed comment from line 4.</w:t>
+      </w:r>
+    </w:p>
+    <w:p>
+      <w:pPr>
+        <w:rPr>
+          <w:lang w:val="en-US"/>
+        </w:rPr>
+      </w:pPr>
+      <w:r>
+        <w:rPr>
+          <w:lang w:val="en-US"/>
+        </w:rPr>
+        <w:drawing>
+          <wp:inline distT="0" distB="0" distL="0" distR="0" wp14:anchorId="4EBAA7D9" wp14:editId="69C6173B">
+            <wp:extent cx="3558848" cy="1066892"/>
+            <wp:effectExtent l="0" t="0" r="3810" b="0"/>
+            <wp:docPr id="710901396" name="Picture 1" descr="A screen shot of a computer program&#10;&#10;Description automatically generated with low confidence"/>
+            <wp:cNvGraphicFramePr>
+              <a:graphicFrameLocks xmlns:a="http://schemas.openxmlformats.org/drawingml/2006/main" noChangeAspect="1"/>
+            </wp:cNvGraphicFramePr>
+            <a:graphic xmlns:a="http://schemas.openxmlformats.org/drawingml/2006/main">
+              <a:graphicData uri="http://schemas.openxmlformats.org/drawingml/2006/picture">
+                <pic:pic xmlns:pic="http://schemas.openxmlformats.org/drawingml/2006/picture">
+                  <pic:nvPicPr>
+                    <pic:cNvPr id="710901396" name="Picture 1" descr="A screen shot of a computer program&#10;&#10;Description automatically generated with low confidence"/>
+                    <pic:cNvPicPr/>
+                  </pic:nvPicPr>
+                  <pic:blipFill>
+                    <a:blip r:embed="rId8"/>
+                    <a:stretch>
+                      <a:fillRect/>
+                    </a:stretch>
+                  </pic:blipFill>
+                  <pic:spPr>
+                    <a:xfrm>
+                      <a:off x="0" y="0"/>
+                      <a:ext cx="3558848" cy="1066892"/>
+                    </a:xfrm>
+                    <a:prstGeom prst="rect">
+                      <a:avLst/>
+                    </a:prstGeom>
+                  </pic:spPr>
+                </pic:pic>
+              </a:graphicData>
+            </a:graphic>
+          </wp:inline>
+        </w:drawing>
+      </w:r>
+    </w:p>
+    <w:p>
+      <w:pPr>
+        <w:rPr>
+          <w:lang w:val="en-US"/>
+        </w:rPr>
+      </w:pPr>
+      <w:r>
+        <w:rPr>
+          <w:lang w:val="en-US"/>
+        </w:rPr>
+        <w:t xml:space="preserve">This change removed the </w:t>
+      </w:r>
+      <w:r>
+        <w:rPr>
+          <w:i/>
+          <w:iCs/>
+          <w:lang w:val="en-US"/>
+        </w:rPr>
+        <w:t>ADD</w:t>
+      </w:r>
+      <w:r>
+        <w:rPr>
+          <w:lang w:val="en-US"/>
+        </w:rPr>
+        <w:t xml:space="preserve"> constant from the update method and created an </w:t>
+      </w:r>
+      <w:r>
+        <w:rPr>
+          <w:i/>
+          <w:iCs/>
+          <w:lang w:val="en-US"/>
+        </w:rPr>
+        <w:t>ADD</w:t>
+      </w:r>
+      <w:r>
+        <w:rPr>
+          <w:lang w:val="en-US"/>
+        </w:rPr>
+        <w:t xml:space="preserve"> constant</w:t>
+      </w:r>
+      <w:r>
+        <w:rPr>
+          <w:lang w:val="en-US"/>
+        </w:rPr>
+        <w:t xml:space="preserve"> in the main method</w:t>
+      </w:r>
+      <w:r>
+        <w:rPr>
+          <w:lang w:val="en-US"/>
+        </w:rPr>
+        <w:t xml:space="preserve">. The error is because the constant is local to the main method. </w:t>
+      </w:r>
+      <w:r>
+        <w:rPr>
+          <w:lang w:val="en-US"/>
+        </w:rPr>
+        <w:t>So,</w:t>
+      </w:r>
+      <w:r>
+        <w:rPr>
+          <w:lang w:val="en-US"/>
+        </w:rPr>
+        <w:t xml:space="preserve"> when the update method tries to use it, it doesn’t recognize it</w:t>
+      </w:r>
+      <w:r>
+        <w:rPr>
+          <w:lang w:val="en-US"/>
+        </w:rPr>
+        <w:t xml:space="preserve"> and creates a compile error.</w:t>
+      </w:r>
+    </w:p>
+    <w:p>
+      <w:pPr>
+        <w:rPr>
+          <w:lang w:val="en-US"/>
+        </w:rPr>
+      </w:pPr>
+    </w:p>
+    <w:p>
+      <w:pPr>
+        <w:rPr>
+          <w:lang w:val="en-US"/>
+        </w:rPr>
+      </w:pPr>
+      <w:r>
+        <w:rPr>
+          <w:lang w:val="en-US"/>
+        </w:rPr>
+        <w:t xml:space="preserve">E. </w:t>
+      </w:r>
+      <w:r>
+        <w:rPr>
+          <w:lang w:val="en-US"/>
+        </w:rPr>
+        <w:t>Commented out line 4 and removed comment from line 2.</w:t>
+      </w:r>
+    </w:p>
+    <w:p>
+      <w:pPr>
+        <w:rPr>
+          <w:lang w:val="en-US"/>
+        </w:rPr>
+      </w:pPr>
+      <w:r>
+        <w:rPr>
+          <w:lang w:val="en-US"/>
+        </w:rPr>
+        <w:drawing>
+          <wp:inline distT="0" distB="0" distL="0" distR="0" wp14:anchorId="46D7C11C" wp14:editId="5E1830A7">
+            <wp:extent cx="2552921" cy="746825"/>
+            <wp:effectExtent l="0" t="0" r="0" b="0"/>
+            <wp:docPr id="1186735247" name="Picture 1" descr="A picture containing text, font, screenshot, typography&#10;&#10;Description automatically generated"/>
+            <wp:cNvGraphicFramePr>
+              <a:graphicFrameLocks xmlns:a="http://schemas.openxmlformats.org/drawingml/2006/main" noChangeAspect="1"/>
+            </wp:cNvGraphicFramePr>
+            <a:graphic xmlns:a="http://schemas.openxmlformats.org/drawingml/2006/main">
+              <a:graphicData uri="http://schemas.openxmlformats.org/drawingml/2006/picture">
+                <pic:pic xmlns:pic="http://schemas.openxmlformats.org/drawingml/2006/picture">
+                  <pic:nvPicPr>
+                    <pic:cNvPr id="1186735247" name="Picture 1" descr="A picture containing text, font, screenshot, typography&#10;&#10;Description automatically generated"/>
+                    <pic:cNvPicPr/>
+                  </pic:nvPicPr>
+                  <pic:blipFill>
+                    <a:blip r:embed="rId9"/>
+                    <a:stretch>
+                      <a:fillRect/>
+                    </a:stretch>
+                  </pic:blipFill>
+                  <pic:spPr>
+                    <a:xfrm>
+                      <a:off x="0" y="0"/>
+                      <a:ext cx="2552921" cy="746825"/>
+                    </a:xfrm>
+                    <a:prstGeom prst="rect">
+                      <a:avLst/>
+                    </a:prstGeom>
+                  </pic:spPr>
+                </pic:pic>
+              </a:graphicData>
+            </a:graphic>
+          </wp:inline>
+        </w:drawing>
+      </w:r>
+    </w:p>
+    <w:p>
+      <w:pPr>
+        <w:rPr>
+          <w:lang w:val="en-US"/>
+        </w:rPr>
+      </w:pPr>
+      <w:r>
+        <w:rPr>
+          <w:lang w:val="en-US"/>
+        </w:rPr>
+        <w:t xml:space="preserve">This change eliminated the </w:t>
+      </w:r>
+      <w:r>
+        <w:rPr>
+          <w:i/>
+          <w:iCs/>
+          <w:lang w:val="en-US"/>
+        </w:rPr>
+        <w:t>ADD</w:t>
+      </w:r>
+      <w:r>
+        <w:rPr>
+          <w:lang w:val="en-US"/>
+        </w:rPr>
+        <w:t xml:space="preserve"> constant from the update method, and created a global constant </w:t>
+      </w:r>
+      <w:r>
+        <w:rPr>
+          <w:i/>
+          <w:iCs/>
+          <w:lang w:val="en-US"/>
+        </w:rPr>
+        <w:t>ADD</w:t>
+      </w:r>
+      <w:r>
+        <w:rPr>
+          <w:lang w:val="en-US"/>
+        </w:rPr>
+        <w:t xml:space="preserve"> outside the methods (in the class block). So now the update method can access its value and add it to </w:t>
+      </w:r>
+      <w:r>
+        <w:rPr>
+          <w:i/>
+          <w:iCs/>
+          <w:lang w:val="en-US"/>
+        </w:rPr>
+        <w:t>x</w:t>
+      </w:r>
+      <w:r>
+        <w:rPr>
+          <w:lang w:val="en-US"/>
+        </w:rPr>
+        <w:t>. Changing the value from 10 to 25.</w:t>
+      </w:r>
+    </w:p>
+    <w:p>
+      <w:pPr>
+        <w:rPr>
+          <w:lang w:val="en-US"/>
+        </w:rPr>
+      </w:pPr>
+    </w:p>
+    <w:p>
+      <w:pPr>
+        <w:rPr>
+          <w:lang w:val="en-US"/>
+        </w:rPr>
+      </w:pPr>
+      <w:r>
+        <w:rPr>
+          <w:lang w:val="en-US"/>
+        </w:rPr>
+        <w:t>F. Removed comment from line 14.</w:t>
+      </w:r>
+    </w:p>
+    <w:p>
+      <w:pPr>
+        <w:rPr>
+          <w:lang w:val="en-US"/>
+        </w:rPr>
+      </w:pPr>
+      <w:r>
+        <w:rPr>
+          <w:lang w:val="en-US"/>
+        </w:rPr>
+        <w:drawing>
+          <wp:inline distT="0" distB="0" distL="0" distR="0" wp14:anchorId="553DDA17" wp14:editId="40E48011">
+            <wp:extent cx="2575783" cy="784928"/>
+            <wp:effectExtent l="0" t="0" r="0" b="0"/>
+            <wp:docPr id="1415241947" name="Picture 1" descr="A screen shot of a computer screen&#10;&#10;Description automatically generated with low confidence"/>
+            <wp:cNvGraphicFramePr>
+              <a:graphicFrameLocks xmlns:a="http://schemas.openxmlformats.org/drawingml/2006/main" noChangeAspect="1"/>
+            </wp:cNvGraphicFramePr>
+            <a:graphic xmlns:a="http://schemas.openxmlformats.org/drawingml/2006/main">
+              <a:graphicData uri="http://schemas.openxmlformats.org/drawingml/2006/picture">
+                <pic:pic xmlns:pic="http://schemas.openxmlformats.org/drawingml/2006/picture">
+                  <pic:nvPicPr>
+                    <pic:cNvPr id="1415241947" name="Picture 1" descr="A screen shot of a computer screen&#10;&#10;Description automatically generated with low confidence"/>
+                    <pic:cNvPicPr/>
+                  </pic:nvPicPr>
+                  <pic:blipFill>
+                    <a:blip r:embed="rId10"/>
+                    <a:stretch>
+                      <a:fillRect/>
+                    </a:stretch>
+                  </pic:blipFill>
+                  <pic:spPr>
+                    <a:xfrm>
+                      <a:off x="0" y="0"/>
+                      <a:ext cx="2575783" cy="784928"/>
+                    </a:xfrm>
+                    <a:prstGeom prst="rect">
+                      <a:avLst/>
+                    </a:prstGeom>
+                  </pic:spPr>
+                </pic:pic>
+              </a:graphicData>
+            </a:graphic>
+          </wp:inline>
+        </w:drawing>
+      </w:r>
+    </w:p>
+    <w:p>
+      <w:pPr>
+        <w:rPr>
+          <w:lang w:val="en-US"/>
+        </w:rPr>
+      </w:pPr>
+      <w:r>
+        <w:rPr>
+          <w:lang w:val="en-US"/>
+        </w:rPr>
+        <w:t xml:space="preserve">This change brought back the local </w:t>
+      </w:r>
+      <w:r>
+        <w:rPr>
+          <w:i/>
+          <w:iCs/>
+          <w:lang w:val="en-US"/>
+        </w:rPr>
+        <w:t>ADD</w:t>
+      </w:r>
+      <w:r>
+        <w:rPr>
+          <w:lang w:val="en-US"/>
+        </w:rPr>
+        <w:t xml:space="preserve"> constant to the update method. The update method now has access to two different </w:t>
+      </w:r>
+      <w:r>
+        <w:rPr>
+          <w:i/>
+          <w:iCs/>
+          <w:lang w:val="en-US"/>
+        </w:rPr>
+        <w:t>ADD</w:t>
+      </w:r>
+      <w:r>
+        <w:rPr>
+          <w:lang w:val="en-US"/>
+        </w:rPr>
+        <w:t xml:space="preserve"> constants, </w:t>
+      </w:r>
+      <w:r>
+        <w:rPr>
+          <w:lang w:val="en-US"/>
+        </w:rPr>
+        <w:t>the</w:t>
+      </w:r>
+      <w:r>
+        <w:rPr>
+          <w:lang w:val="en-US"/>
+        </w:rPr>
+        <w:t xml:space="preserve"> local one and the global one, but gives preference to the local one and </w:t>
+      </w:r>
+      <w:r>
+        <w:rPr>
+          <w:lang w:val="en-US"/>
+        </w:rPr>
+        <w:t xml:space="preserve">adds its value to </w:t>
+      </w:r>
+      <w:r>
+        <w:rPr>
+          <w:i/>
+          <w:iCs/>
+          <w:lang w:val="en-US"/>
+        </w:rPr>
+        <w:t>x</w:t>
+      </w:r>
+      <w:r>
+        <w:rPr>
+          <w:lang w:val="en-US"/>
+        </w:rPr>
+        <w:t>. Making it 15.</w:t>
+      </w:r>
+    </w:p>
+    <w:p>
+      <w:pPr>
+        <w:rPr>
+          <w:lang w:val="en-US"/>
+        </w:rPr>
+      </w:pPr>
+    </w:p>
+    <w:p>
+      <w:pPr>
+        <w:rPr>
+          <w:lang w:val="en-US"/>
+        </w:rPr>
+      </w:pPr>
+      <w:r>
+        <w:rPr>
+          <w:lang w:val="en-US"/>
+        </w:rPr>
+        <w:t xml:space="preserve">G. The modifiers in line 2 are </w:t>
+      </w:r>
+      <w:r>
+        <w:rPr>
+          <w:i/>
+          <w:iCs/>
+          <w:lang w:val="en-US"/>
+        </w:rPr>
+        <w:t>final</w:t>
+      </w:r>
+      <w:r>
+        <w:rPr>
+          <w:lang w:val="en-US"/>
+        </w:rPr>
+        <w:t xml:space="preserve"> and </w:t>
+      </w:r>
+      <w:r>
+        <w:rPr>
+          <w:i/>
+          <w:iCs/>
+          <w:lang w:val="en-US"/>
+        </w:rPr>
+        <w:t>static</w:t>
+      </w:r>
+      <w:r>
+        <w:rPr>
+          <w:lang w:val="en-US"/>
+        </w:rPr>
+        <w:t xml:space="preserve">. In line 14 is </w:t>
+      </w:r>
+      <w:r>
+        <w:rPr>
+          <w:i/>
+          <w:iCs/>
+          <w:lang w:val="en-US"/>
+        </w:rPr>
+        <w:t>final</w:t>
+      </w:r>
+      <w:r>
+        <w:rPr>
+          <w:lang w:val="en-US"/>
+        </w:rPr>
+        <w:t>.</w:t>
+      </w:r>
+    </w:p>
+    <w:p>
+      <w:pPr>
+        <w:rPr>
+          <w:lang w:val="en-US"/>
+        </w:rPr>
+      </w:pPr>
+    </w:p>
+    <w:p>
+      <w:pPr>
+        <w:rPr>
+          <w:lang w:val="en-US"/>
+        </w:rPr>
+      </w:pPr>
+      <w:r>
+        <w:rPr>
+          <w:lang w:val="en-US"/>
+        </w:rPr>
+        <w:t xml:space="preserve">H. Removed </w:t>
+      </w:r>
+      <w:r>
+        <w:rPr>
+          <w:i/>
+          <w:iCs/>
+          <w:lang w:val="en-US"/>
+        </w:rPr>
+        <w:t>static</w:t>
+      </w:r>
+      <w:r>
+        <w:rPr>
+          <w:lang w:val="en-US"/>
+        </w:rPr>
+        <w:t xml:space="preserve"> modifier in line 2 and commented out line 14 (</w:t>
+      </w:r>
+      <w:proofErr w:type="gramStart"/>
+      <w:r>
+        <w:rPr>
+          <w:lang w:val="en-US"/>
+        </w:rPr>
+        <w:t>actually line</w:t>
+      </w:r>
+      <w:proofErr w:type="gramEnd"/>
+      <w:r>
+        <w:rPr>
+          <w:lang w:val="en-US"/>
+        </w:rPr>
+        <w:t xml:space="preserve"> 15 because the code formatter extension keeps adding a new line).</w:t>
+      </w:r>
+    </w:p>
+    <w:p>
+      <w:pPr>
+        <w:rPr>
+          <w:lang w:val="en-US"/>
+        </w:rPr>
+      </w:pPr>
+      <w:r>
+        <w:rPr>
+          <w:lang w:val="en-US"/>
+        </w:rPr>
+        <w:drawing>
+          <wp:inline distT="0" distB="0" distL="0" distR="0" wp14:anchorId="49293209" wp14:editId="5E2B9C1D">
+            <wp:extent cx="5943600" cy="673735"/>
+            <wp:effectExtent l="0" t="0" r="0" b="0"/>
+            <wp:docPr id="437149655" name="Picture 1"/>
+            <wp:cNvGraphicFramePr>
+              <a:graphicFrameLocks xmlns:a="http://schemas.openxmlformats.org/drawingml/2006/main" noChangeAspect="1"/>
+            </wp:cNvGraphicFramePr>
+            <a:graphic xmlns:a="http://schemas.openxmlformats.org/drawingml/2006/main">
+              <a:graphicData uri="http://schemas.openxmlformats.org/drawingml/2006/picture">
+                <pic:pic xmlns:pic="http://schemas.openxmlformats.org/drawingml/2006/picture">
+                  <pic:nvPicPr>
+                    <pic:cNvPr id="437149655" name=""/>
+                    <pic:cNvPicPr/>
+                  </pic:nvPicPr>
+                  <pic:blipFill>
+                    <a:blip r:embed="rId11"/>
+                    <a:stretch>
+                      <a:fillRect/>
+                    </a:stretch>
+                  </pic:blipFill>
+                  <pic:spPr>
+                    <a:xfrm>
+                      <a:off x="0" y="0"/>
+                      <a:ext cx="5943600" cy="673735"/>
+                    </a:xfrm>
+                    <a:prstGeom prst="rect">
+                      <a:avLst/>
+                    </a:prstGeom>
+                  </pic:spPr>
+                </pic:pic>
+              </a:graphicData>
+            </a:graphic>
+          </wp:inline>
+        </w:drawing>
+      </w:r>
+    </w:p>
+    <w:p>
+      <w:pPr>
+        <w:rPr>
+          <w:lang w:val="en-US"/>
+        </w:rPr>
+      </w:pPr>
+      <w:r>
+        <w:rPr>
+          <w:lang w:val="en-US"/>
+        </w:rPr>
+        <w:t xml:space="preserve">This change made the </w:t>
+      </w:r>
+      <w:r>
+        <w:rPr>
+          <w:i/>
+          <w:iCs/>
+          <w:lang w:val="en-US"/>
+        </w:rPr>
+        <w:t>ADD</w:t>
+      </w:r>
+      <w:r>
+        <w:rPr>
+          <w:lang w:val="en-US"/>
+        </w:rPr>
+        <w:t xml:space="preserve"> constant an instance </w:t>
+      </w:r>
+      <w:r>
+        <w:rPr>
+          <w:lang w:val="en-US"/>
+        </w:rPr>
+        <w:t>variable and</w:t>
+      </w:r>
+      <w:r>
+        <w:rPr>
+          <w:lang w:val="en-US"/>
+        </w:rPr>
+        <w:t xml:space="preserve"> can’t be accessed by static methods. </w:t>
+      </w:r>
+      <w:r>
+        <w:rPr>
+          <w:lang w:val="en-US"/>
+        </w:rPr>
+        <w:t>Also,</w:t>
+      </w:r>
+      <w:r>
+        <w:rPr>
+          <w:lang w:val="en-US"/>
+        </w:rPr>
+        <w:t xml:space="preserve"> it eliminated the </w:t>
+      </w:r>
+      <w:r>
+        <w:rPr>
+          <w:i/>
+          <w:iCs/>
+          <w:lang w:val="en-US"/>
+        </w:rPr>
+        <w:t>ADD</w:t>
+      </w:r>
+      <w:r>
+        <w:rPr>
+          <w:lang w:val="en-US"/>
+        </w:rPr>
+        <w:t xml:space="preserve"> local constant from the update method, so when this method tries to use the constant’s value it creates a compile error.</w:t>
+      </w:r>
+    </w:p>
+    <w:p>
+      <w:pPr>
+        <w:rPr>
+          <w:lang w:val="en-US"/>
+        </w:rPr>
+      </w:pPr>
     </w:p>
     <w:p>
       <w:pPr>
@@ -203,6 +1172,7 @@
           <w:bCs/>
           <w:lang w:val="en-US"/>
         </w:rPr>
+        <w:lastRenderedPageBreak/>
         <w:t>Packages:</w:t>
       </w:r>
       <w:r>

</xml_diff>

<commit_message>
worked on lab06 exercise 2
getData method completed
</commit_message>
<xml_diff>
--- a/lab06/answers.docx
+++ b/lab06/answers.docx
@@ -154,6 +154,7 @@
       </w:pPr>
       <w:r>
         <w:rPr>
+          <w:noProof/>
           <w:lang w:val="en-US"/>
         </w:rPr>
         <w:drawing>
@@ -214,6 +215,7 @@
       </w:pPr>
       <w:r>
         <w:rPr>
+          <w:noProof/>
           <w:lang w:val="en-US"/>
         </w:rPr>
         <w:drawing>
@@ -363,6 +365,7 @@
       </w:pPr>
       <w:r>
         <w:rPr>
+          <w:noProof/>
           <w:lang w:val="en-US"/>
         </w:rPr>
         <w:drawing>
@@ -463,6 +466,7 @@
       </w:pPr>
       <w:r>
         <w:rPr>
+          <w:noProof/>
           <w:lang w:val="en-US"/>
         </w:rPr>
         <w:drawing>
@@ -607,6 +611,7 @@
       </w:pPr>
       <w:r>
         <w:rPr>
+          <w:noProof/>
           <w:lang w:val="en-US"/>
         </w:rPr>
         <w:drawing>
@@ -729,6 +734,7 @@
       </w:pPr>
       <w:r>
         <w:rPr>
+          <w:noProof/>
           <w:lang w:val="en-US"/>
         </w:rPr>
         <w:drawing>
@@ -959,6 +965,7 @@
       </w:pPr>
       <w:r>
         <w:rPr>
+          <w:noProof/>
           <w:lang w:val="en-US"/>
         </w:rPr>
         <w:drawing>
@@ -1081,13 +1088,7 @@
         <w:rPr>
           <w:lang w:val="en-US"/>
         </w:rPr>
-        <w:t xml:space="preserve">Q1 – </w:t>
-      </w:r>
-      <w:r>
-        <w:rPr>
-          <w:lang w:val="en-US"/>
-        </w:rPr>
-        <w:t>Question 1</w:t>
+        <w:t>Exercise 2</w:t>
       </w:r>
     </w:p>
     <w:p>
@@ -1107,7 +1108,7 @@
         <w:rPr>
           <w:lang w:val="en-US"/>
         </w:rPr>
-        <w:t>(program name)</w:t>
+        <w:t>SumDigits.java</w:t>
       </w:r>
     </w:p>
     <w:p>
@@ -1129,11 +1130,17 @@
           <w:lang w:val="en-US"/>
         </w:rPr>
         <w:tab/>
-        <w:t>(file’s relative path)</w:t>
-      </w:r>
-    </w:p>
-    <w:p>
-      <w:pPr>
+      </w:r>
+      <w:r>
+        <w:rPr>
+          <w:lang w:val="en-US"/>
+        </w:rPr>
+        <w:t>lab06\SumDigits.java</w:t>
+      </w:r>
+    </w:p>
+    <w:p>
+      <w:pPr>
+        <w:ind w:left="1440" w:hanging="1440"/>
         <w:rPr>
           <w:lang w:val="en-US"/>
         </w:rPr>
@@ -1157,7 +1164,19 @@
         <w:rPr>
           <w:lang w:val="en-US"/>
         </w:rPr>
-        <w:t>have a sample from which to create external documentation.</w:t>
+        <w:t xml:space="preserve">take </w:t>
+      </w:r>
+      <w:r>
+        <w:rPr>
+          <w:lang w:val="en-US"/>
+        </w:rPr>
+        <w:t>two</w:t>
+      </w:r>
+      <w:r>
+        <w:rPr>
+          <w:lang w:val="en-US"/>
+        </w:rPr>
+        <w:t xml:space="preserve"> positive integers as input and check whether the sum of even digits of both numbers are equal.</w:t>
       </w:r>
     </w:p>
     <w:p>
@@ -1258,16 +1277,40 @@
           <w:lang w:val="en-US"/>
         </w:rPr>
         <w:tab/>
-      </w:r>
-      <w:r>
-        <w:rPr>
-          <w:lang w:val="en-US"/>
-        </w:rPr>
-        <w:t>…</w:t>
-      </w:r>
-    </w:p>
-    <w:p>
-      <w:pPr>
+        <w:t>Two positive integer numbers (</w:t>
+      </w:r>
+      <w:r>
+        <w:rPr>
+          <w:i/>
+          <w:iCs/>
+          <w:lang w:val="en-US"/>
+        </w:rPr>
+        <w:t>a</w:t>
+      </w:r>
+      <w:r>
+        <w:rPr>
+          <w:lang w:val="en-US"/>
+        </w:rPr>
+        <w:t xml:space="preserve"> and </w:t>
+      </w:r>
+      <w:r>
+        <w:rPr>
+          <w:i/>
+          <w:iCs/>
+          <w:lang w:val="en-US"/>
+        </w:rPr>
+        <w:t>b</w:t>
+      </w:r>
+      <w:r>
+        <w:rPr>
+          <w:lang w:val="en-US"/>
+        </w:rPr>
+        <w:t>).</w:t>
+      </w:r>
+    </w:p>
+    <w:p>
+      <w:pPr>
+        <w:ind w:left="1440" w:hanging="1440"/>
         <w:rPr>
           <w:lang w:val="en-US"/>
         </w:rPr>
@@ -1285,12 +1328,65 @@
           <w:lang w:val="en-US"/>
         </w:rPr>
         <w:tab/>
-      </w:r>
-      <w:r>
-        <w:rPr>
-          <w:lang w:val="en-US"/>
-        </w:rPr>
-        <w:t>…</w:t>
+        <w:t xml:space="preserve">A boolean value, displaying true if </w:t>
+      </w:r>
+      <w:r>
+        <w:rPr>
+          <w:lang w:val="en-US"/>
+        </w:rPr>
+        <w:t>both sum</w:t>
+      </w:r>
+      <w:r>
+        <w:rPr>
+          <w:lang w:val="en-US"/>
+        </w:rPr>
+        <w:t xml:space="preserve"> of even </w:t>
+      </w:r>
+      <w:r>
+        <w:rPr>
+          <w:lang w:val="en-US"/>
+        </w:rPr>
+        <w:t>digits</w:t>
+      </w:r>
+      <w:r>
+        <w:rPr>
+          <w:lang w:val="en-US"/>
+        </w:rPr>
+        <w:t xml:space="preserve"> </w:t>
+      </w:r>
+      <w:r>
+        <w:rPr>
+          <w:lang w:val="en-US"/>
+        </w:rPr>
+        <w:t xml:space="preserve">of </w:t>
+      </w:r>
+      <w:r>
+        <w:rPr>
+          <w:i/>
+          <w:iCs/>
+          <w:lang w:val="en-US"/>
+        </w:rPr>
+        <w:t>a</w:t>
+      </w:r>
+      <w:r>
+        <w:rPr>
+          <w:lang w:val="en-US"/>
+        </w:rPr>
+        <w:t xml:space="preserve"> and </w:t>
+      </w:r>
+      <w:r>
+        <w:rPr>
+          <w:i/>
+          <w:iCs/>
+          <w:lang w:val="en-US"/>
+        </w:rPr>
+        <w:t>b</w:t>
+      </w:r>
+      <w:r>
+        <w:rPr>
+          <w:lang w:val="en-US"/>
+        </w:rPr>
+        <w:t xml:space="preserve"> are equal. Displaying false if otherwise.</w:t>
       </w:r>
     </w:p>
     <w:p>
@@ -1329,8 +1425,16 @@
         <w:rPr>
           <w:lang w:val="en-US"/>
         </w:rPr>
-        <w:t>Algorithm (program name)</w:t>
-      </w:r>
+        <w:t xml:space="preserve">Algorithm </w:t>
+      </w:r>
+      <w:proofErr w:type="spellStart"/>
+      <w:r>
+        <w:rPr>
+          <w:lang w:val="en-US"/>
+        </w:rPr>
+        <w:t>SumDigits</w:t>
+      </w:r>
+      <w:proofErr w:type="spellEnd"/>
     </w:p>
     <w:p>
       <w:pPr>
@@ -1348,92 +1452,991 @@
     </w:p>
     <w:p>
       <w:pPr>
-        <w:pStyle w:val="ListParagraph"/>
-        <w:numPr>
-          <w:ilvl w:val="0"/>
-          <w:numId w:val="1"/>
-        </w:numPr>
-        <w:spacing w:after="0"/>
-        <w:rPr>
-          <w:lang w:val="en-US"/>
-        </w:rPr>
-      </w:pPr>
-      <w:r>
-        <w:rPr>
-          <w:lang w:val="en-US"/>
-        </w:rPr>
-        <w:t>Step 1</w:t>
-      </w:r>
-    </w:p>
-    <w:p>
-      <w:pPr>
-        <w:pStyle w:val="ListParagraph"/>
-        <w:numPr>
-          <w:ilvl w:val="0"/>
-          <w:numId w:val="1"/>
-        </w:numPr>
-        <w:spacing w:after="0"/>
-        <w:rPr>
-          <w:lang w:val="en-US"/>
-        </w:rPr>
-      </w:pPr>
-      <w:r>
-        <w:rPr>
-          <w:lang w:val="en-US"/>
-        </w:rPr>
-        <w:t>.</w:t>
-      </w:r>
-    </w:p>
-    <w:p>
-      <w:pPr>
-        <w:pStyle w:val="ListParagraph"/>
-        <w:numPr>
-          <w:ilvl w:val="0"/>
-          <w:numId w:val="1"/>
-        </w:numPr>
-        <w:spacing w:after="0"/>
-        <w:rPr>
-          <w:lang w:val="en-US"/>
-        </w:rPr>
-      </w:pPr>
-      <w:r>
-        <w:rPr>
-          <w:lang w:val="en-US"/>
-        </w:rPr>
-        <w:t>.</w:t>
-      </w:r>
-    </w:p>
-    <w:p>
-      <w:pPr>
-        <w:pStyle w:val="ListParagraph"/>
-        <w:numPr>
-          <w:ilvl w:val="0"/>
-          <w:numId w:val="1"/>
-        </w:numPr>
-        <w:spacing w:after="0"/>
-        <w:rPr>
-          <w:lang w:val="en-US"/>
-        </w:rPr>
-      </w:pPr>
-      <w:r>
-        <w:rPr>
-          <w:lang w:val="en-US"/>
-        </w:rPr>
-        <w:t>.</w:t>
-      </w:r>
-    </w:p>
-    <w:p>
-      <w:pPr>
-        <w:rPr>
-          <w:lang w:val="en-US"/>
-        </w:rPr>
-      </w:pPr>
-      <w:r>
-        <w:rPr>
-          <w:lang w:val="en-US"/>
-        </w:rPr>
-        <w:t>END (program name)</w:t>
-      </w:r>
+        <w:spacing w:after="0"/>
+        <w:rPr>
+          <w:lang w:val="en-US"/>
+        </w:rPr>
+      </w:pPr>
+    </w:p>
+    <w:p>
+      <w:pPr>
+        <w:spacing w:after="0"/>
+        <w:rPr>
+          <w:lang w:val="en-US"/>
+        </w:rPr>
+      </w:pPr>
+      <w:r>
+        <w:rPr>
+          <w:lang w:val="en-US"/>
+        </w:rPr>
+        <w:t>(main)</w:t>
+      </w:r>
+    </w:p>
+    <w:p>
+      <w:pPr>
+        <w:spacing w:after="0"/>
+        <w:rPr>
+          <w:lang w:val="en-US"/>
+        </w:rPr>
+      </w:pPr>
+      <w:r>
+        <w:rPr>
+          <w:lang w:val="en-US"/>
+        </w:rPr>
+        <w:t>Set</w:t>
+      </w:r>
+      <w:r>
+        <w:rPr>
+          <w:i/>
+          <w:iCs/>
+          <w:lang w:val="en-US"/>
+        </w:rPr>
+        <w:t xml:space="preserve"> a</w:t>
+      </w:r>
+      <w:r>
+        <w:rPr>
+          <w:lang w:val="en-US"/>
+        </w:rPr>
+        <w:t xml:space="preserve"> and </w:t>
+      </w:r>
+      <w:r>
+        <w:rPr>
+          <w:i/>
+          <w:iCs/>
+          <w:lang w:val="en-US"/>
+        </w:rPr>
+        <w:t>b</w:t>
+      </w:r>
+      <w:r>
+        <w:rPr>
+          <w:lang w:val="en-US"/>
+        </w:rPr>
+        <w:t xml:space="preserve"> as integer </w:t>
+      </w:r>
+      <w:proofErr w:type="gramStart"/>
+      <w:r>
+        <w:rPr>
+          <w:lang w:val="en-US"/>
+        </w:rPr>
+        <w:t>variables</w:t>
+      </w:r>
+      <w:proofErr w:type="gramEnd"/>
+    </w:p>
+    <w:p>
+      <w:pPr>
+        <w:spacing w:after="0"/>
+        <w:rPr>
+          <w:lang w:val="en-US"/>
+        </w:rPr>
+      </w:pPr>
+      <w:r>
+        <w:rPr>
+          <w:lang w:val="en-US"/>
+        </w:rPr>
+        <w:t xml:space="preserve">a = </w:t>
+      </w:r>
+      <w:proofErr w:type="spellStart"/>
+      <w:r>
+        <w:rPr>
+          <w:lang w:val="en-US"/>
+        </w:rPr>
+        <w:t>getData</w:t>
+      </w:r>
+      <w:proofErr w:type="spellEnd"/>
+      <w:r>
+        <w:rPr>
+          <w:lang w:val="en-US"/>
+        </w:rPr>
+        <w:t>()</w:t>
+      </w:r>
+    </w:p>
+    <w:p>
+      <w:pPr>
+        <w:spacing w:after="0"/>
+        <w:rPr>
+          <w:lang w:val="en-US"/>
+        </w:rPr>
+      </w:pPr>
+      <w:r>
+        <w:rPr>
+          <w:lang w:val="en-US"/>
+        </w:rPr>
+        <w:t xml:space="preserve">b = </w:t>
+      </w:r>
+      <w:proofErr w:type="spellStart"/>
+      <w:r>
+        <w:rPr>
+          <w:lang w:val="en-US"/>
+        </w:rPr>
+        <w:t>getData</w:t>
+      </w:r>
+      <w:proofErr w:type="spellEnd"/>
+      <w:r>
+        <w:rPr>
+          <w:lang w:val="en-US"/>
+        </w:rPr>
+        <w:t>()</w:t>
+      </w:r>
+    </w:p>
+    <w:p>
+      <w:pPr>
+        <w:spacing w:after="0"/>
+      </w:pPr>
+      <w:r>
+        <w:rPr>
+          <w:lang w:val="en-US"/>
+        </w:rPr>
+        <w:t xml:space="preserve">Return </w:t>
+      </w:r>
+      <w:proofErr w:type="spellStart"/>
+      <w:r>
+        <w:rPr>
+          <w:lang w:val="en-US"/>
+        </w:rPr>
+        <w:t>isSumEqual</w:t>
+      </w:r>
+      <w:proofErr w:type="spellEnd"/>
+      <w:r>
+        <w:rPr>
+          <w:lang w:val="en-US"/>
+        </w:rPr>
+        <w:t>(</w:t>
+      </w:r>
+      <w:r>
+        <w:rPr>
+          <w:i/>
+          <w:iCs/>
+          <w:lang w:val="en-US"/>
+        </w:rPr>
+        <w:t>a</w:t>
+      </w:r>
+      <w:r>
+        <w:rPr>
+          <w:lang w:val="en-US"/>
+        </w:rPr>
+        <w:t xml:space="preserve">, </w:t>
+      </w:r>
+      <w:r>
+        <w:rPr>
+          <w:i/>
+          <w:iCs/>
+          <w:lang w:val="en-US"/>
+        </w:rPr>
+        <w:t>b</w:t>
+      </w:r>
+      <w:r>
+        <w:rPr>
+          <w:lang w:val="en-US"/>
+        </w:rPr>
+        <w:t>)</w:t>
+      </w:r>
+    </w:p>
+    <w:p>
+      <w:pPr>
+        <w:spacing w:after="0"/>
+        <w:rPr>
+          <w:lang w:val="en-US"/>
+        </w:rPr>
+      </w:pPr>
+    </w:p>
+    <w:p>
+      <w:pPr>
+        <w:spacing w:after="0"/>
+        <w:rPr>
+          <w:lang w:val="en-US"/>
+        </w:rPr>
+      </w:pPr>
+      <w:r>
+        <w:rPr>
+          <w:lang w:val="en-US"/>
+        </w:rPr>
+        <w:t>(</w:t>
+      </w:r>
+      <w:proofErr w:type="spellStart"/>
+      <w:r>
+        <w:rPr>
+          <w:lang w:val="en-US"/>
+        </w:rPr>
+        <w:t>getData</w:t>
+      </w:r>
+      <w:proofErr w:type="spellEnd"/>
+      <w:r>
+        <w:rPr>
+          <w:lang w:val="en-US"/>
+        </w:rPr>
+        <w:t>)</w:t>
+      </w:r>
+    </w:p>
+    <w:p>
+      <w:pPr>
+        <w:spacing w:after="0"/>
+        <w:rPr>
+          <w:lang w:val="en-US"/>
+        </w:rPr>
+      </w:pPr>
+      <w:r>
+        <w:rPr>
+          <w:lang w:val="en-US"/>
+        </w:rPr>
+        <w:t xml:space="preserve">Set </w:t>
+      </w:r>
+      <w:r>
+        <w:rPr>
+          <w:i/>
+          <w:iCs/>
+          <w:lang w:val="en-US"/>
+        </w:rPr>
+        <w:t>flag</w:t>
+      </w:r>
+      <w:r>
+        <w:rPr>
+          <w:lang w:val="en-US"/>
+        </w:rPr>
+        <w:t xml:space="preserve"> = false</w:t>
+      </w:r>
+    </w:p>
+    <w:p>
+      <w:pPr>
+        <w:spacing w:after="0"/>
+        <w:rPr>
+          <w:lang w:val="en-US"/>
+        </w:rPr>
+      </w:pPr>
+      <w:r>
+        <w:rPr>
+          <w:lang w:val="en-US"/>
+        </w:rPr>
+        <w:t xml:space="preserve">Set </w:t>
+      </w:r>
+      <w:r>
+        <w:rPr>
+          <w:i/>
+          <w:iCs/>
+          <w:lang w:val="en-US"/>
+        </w:rPr>
+        <w:t>num</w:t>
+      </w:r>
+      <w:r>
+        <w:rPr>
+          <w:lang w:val="en-US"/>
+        </w:rPr>
+        <w:t xml:space="preserve"> as integer </w:t>
+      </w:r>
+      <w:proofErr w:type="gramStart"/>
+      <w:r>
+        <w:rPr>
+          <w:lang w:val="en-US"/>
+        </w:rPr>
+        <w:t>variable</w:t>
+      </w:r>
+      <w:proofErr w:type="gramEnd"/>
+    </w:p>
+    <w:p>
+      <w:pPr>
+        <w:spacing w:after="0"/>
+        <w:rPr>
+          <w:lang w:val="en-US"/>
+        </w:rPr>
+      </w:pPr>
+      <w:r>
+        <w:rPr>
+          <w:lang w:val="en-US"/>
+        </w:rPr>
+        <w:t>Do</w:t>
+      </w:r>
+    </w:p>
+    <w:p>
+      <w:pPr>
+        <w:spacing w:after="0"/>
+        <w:rPr>
+          <w:lang w:val="en-US"/>
+        </w:rPr>
+      </w:pPr>
+      <w:r>
+        <w:rPr>
+          <w:lang w:val="en-US"/>
+        </w:rPr>
+        <w:t>{</w:t>
+      </w:r>
+    </w:p>
+    <w:p>
+      <w:pPr>
+        <w:spacing w:after="0"/>
+        <w:rPr>
+          <w:lang w:val="en-US"/>
+        </w:rPr>
+      </w:pPr>
+      <w:r>
+        <w:rPr>
+          <w:lang w:val="en-US"/>
+        </w:rPr>
+        <w:tab/>
+        <w:t>If (</w:t>
+      </w:r>
+      <w:r>
+        <w:rPr>
+          <w:i/>
+          <w:iCs/>
+          <w:lang w:val="en-US"/>
+        </w:rPr>
+        <w:t>fla</w:t>
+      </w:r>
+      <w:r>
+        <w:rPr>
+          <w:i/>
+          <w:iCs/>
+          <w:lang w:val="en-US"/>
+        </w:rPr>
+        <w:t>g</w:t>
+      </w:r>
+      <w:r>
+        <w:rPr>
+          <w:lang w:val="en-US"/>
+        </w:rPr>
+        <w:t>)</w:t>
+      </w:r>
+    </w:p>
+    <w:p>
+      <w:pPr>
+        <w:spacing w:after="0"/>
+        <w:rPr>
+          <w:lang w:val="en-US"/>
+        </w:rPr>
+      </w:pPr>
+      <w:r>
+        <w:rPr>
+          <w:lang w:val="en-US"/>
+        </w:rPr>
+        <w:tab/>
+        <w:t>{</w:t>
+      </w:r>
+    </w:p>
+    <w:p>
+      <w:pPr>
+        <w:spacing w:after="0"/>
+        <w:rPr>
+          <w:lang w:val="en-US"/>
+        </w:rPr>
+      </w:pPr>
+      <w:r>
+        <w:rPr>
+          <w:lang w:val="en-US"/>
+        </w:rPr>
+        <w:tab/>
+      </w:r>
+      <w:r>
+        <w:rPr>
+          <w:lang w:val="en-US"/>
+        </w:rPr>
+        <w:tab/>
+        <w:t>Display error message</w:t>
+      </w:r>
+    </w:p>
+    <w:p>
+      <w:pPr>
+        <w:spacing w:after="0"/>
+        <w:ind w:firstLine="720"/>
+        <w:rPr>
+          <w:lang w:val="en-US"/>
+        </w:rPr>
+      </w:pPr>
+      <w:r>
+        <w:rPr>
+          <w:lang w:val="en-US"/>
+        </w:rPr>
+        <w:t>}</w:t>
+      </w:r>
+    </w:p>
+    <w:p>
+      <w:pPr>
+        <w:spacing w:after="0"/>
+        <w:ind w:firstLine="720"/>
+        <w:rPr>
+          <w:lang w:val="en-US"/>
+        </w:rPr>
+      </w:pPr>
+      <w:r>
+        <w:rPr>
+          <w:lang w:val="en-US"/>
+        </w:rPr>
+        <w:t>Display prompt message</w:t>
+      </w:r>
+    </w:p>
+    <w:p>
+      <w:pPr>
+        <w:spacing w:after="0"/>
+        <w:rPr>
+          <w:lang w:val="en-US"/>
+        </w:rPr>
+      </w:pPr>
+      <w:r>
+        <w:rPr>
+          <w:lang w:val="en-US"/>
+        </w:rPr>
+        <w:tab/>
+        <w:t xml:space="preserve">Read </w:t>
+      </w:r>
+      <w:proofErr w:type="gramStart"/>
+      <w:r>
+        <w:rPr>
+          <w:i/>
+          <w:iCs/>
+          <w:lang w:val="en-US"/>
+        </w:rPr>
+        <w:t>num</w:t>
+      </w:r>
+      <w:proofErr w:type="gramEnd"/>
+    </w:p>
+    <w:p>
+      <w:pPr>
+        <w:spacing w:after="0"/>
+        <w:rPr>
+          <w:lang w:val="en-US"/>
+        </w:rPr>
+      </w:pPr>
+      <w:r>
+        <w:rPr>
+          <w:lang w:val="en-US"/>
+        </w:rPr>
+        <w:tab/>
+      </w:r>
+      <w:r>
+        <w:rPr>
+          <w:i/>
+          <w:iCs/>
+          <w:lang w:val="en-US"/>
+        </w:rPr>
+        <w:t>flag</w:t>
+      </w:r>
+      <w:r>
+        <w:rPr>
+          <w:lang w:val="en-US"/>
+        </w:rPr>
+        <w:t xml:space="preserve"> = true</w:t>
+      </w:r>
+    </w:p>
+    <w:p>
+      <w:pPr>
+        <w:spacing w:after="0"/>
+        <w:rPr>
+          <w:lang w:val="en-US"/>
+        </w:rPr>
+      </w:pPr>
+      <w:r>
+        <w:rPr>
+          <w:lang w:val="en-US"/>
+        </w:rPr>
+        <w:t>} While (</w:t>
+      </w:r>
+      <w:r>
+        <w:rPr>
+          <w:i/>
+          <w:iCs/>
+          <w:lang w:val="en-US"/>
+        </w:rPr>
+        <w:t>num</w:t>
+      </w:r>
+      <w:r>
+        <w:rPr>
+          <w:lang w:val="en-US"/>
+        </w:rPr>
+        <w:t xml:space="preserve"> &lt; 0)</w:t>
+      </w:r>
+    </w:p>
+    <w:p>
+      <w:pPr>
+        <w:spacing w:after="0"/>
+        <w:rPr>
+          <w:lang w:val="en-US"/>
+        </w:rPr>
+      </w:pPr>
+      <w:r>
+        <w:rPr>
+          <w:lang w:val="en-US"/>
+        </w:rPr>
+        <w:t xml:space="preserve">Return </w:t>
+      </w:r>
+      <w:proofErr w:type="gramStart"/>
+      <w:r>
+        <w:rPr>
+          <w:i/>
+          <w:iCs/>
+          <w:lang w:val="en-US"/>
+        </w:rPr>
+        <w:t>num</w:t>
+      </w:r>
+      <w:proofErr w:type="gramEnd"/>
+    </w:p>
+    <w:p>
+      <w:pPr>
+        <w:spacing w:after="0"/>
+        <w:rPr>
+          <w:lang w:val="en-US"/>
+        </w:rPr>
+      </w:pPr>
+    </w:p>
+    <w:p>
+      <w:pPr>
+        <w:spacing w:after="0"/>
+        <w:rPr>
+          <w:lang w:val="en-US"/>
+        </w:rPr>
+      </w:pPr>
+      <w:r>
+        <w:rPr>
+          <w:lang w:val="en-US"/>
+        </w:rPr>
+        <w:t>(</w:t>
+      </w:r>
+      <w:proofErr w:type="spellStart"/>
+      <w:r>
+        <w:rPr>
+          <w:lang w:val="en-US"/>
+        </w:rPr>
+        <w:t>isSumEqual</w:t>
+      </w:r>
+      <w:proofErr w:type="spellEnd"/>
+      <w:r>
+        <w:rPr>
+          <w:lang w:val="en-US"/>
+        </w:rPr>
+        <w:t>(</w:t>
+      </w:r>
+      <w:r>
+        <w:rPr>
+          <w:i/>
+          <w:iCs/>
+          <w:lang w:val="en-US"/>
+        </w:rPr>
+        <w:t>a</w:t>
+      </w:r>
+      <w:r>
+        <w:rPr>
+          <w:lang w:val="en-US"/>
+        </w:rPr>
+        <w:t xml:space="preserve">, </w:t>
+      </w:r>
+      <w:r>
+        <w:rPr>
+          <w:i/>
+          <w:iCs/>
+          <w:lang w:val="en-US"/>
+        </w:rPr>
+        <w:t>b</w:t>
+      </w:r>
+      <w:r>
+        <w:rPr>
+          <w:lang w:val="en-US"/>
+        </w:rPr>
+        <w:t>))</w:t>
+      </w:r>
+    </w:p>
+    <w:p>
+      <w:pPr>
+        <w:spacing w:after="0"/>
+        <w:rPr>
+          <w:lang w:val="en-US"/>
+        </w:rPr>
+      </w:pPr>
+      <w:r>
+        <w:rPr>
+          <w:lang w:val="en-US"/>
+        </w:rPr>
+        <w:t>Return (</w:t>
+      </w:r>
+      <w:proofErr w:type="spellStart"/>
+      <w:r>
+        <w:rPr>
+          <w:lang w:val="en-US"/>
+        </w:rPr>
+        <w:t>sumOfEven</w:t>
+      </w:r>
+      <w:proofErr w:type="spellEnd"/>
+      <w:r>
+        <w:rPr>
+          <w:lang w:val="en-US"/>
+        </w:rPr>
+        <w:t>(</w:t>
+      </w:r>
+      <w:r>
+        <w:rPr>
+          <w:i/>
+          <w:iCs/>
+          <w:lang w:val="en-US"/>
+        </w:rPr>
+        <w:t>a</w:t>
+      </w:r>
+      <w:r>
+        <w:rPr>
+          <w:lang w:val="en-US"/>
+        </w:rPr>
+        <w:t xml:space="preserve">) = </w:t>
+      </w:r>
+      <w:proofErr w:type="spellStart"/>
+      <w:r>
+        <w:rPr>
+          <w:lang w:val="en-US"/>
+        </w:rPr>
+        <w:t>sumOfEven</w:t>
+      </w:r>
+      <w:proofErr w:type="spellEnd"/>
+      <w:r>
+        <w:rPr>
+          <w:lang w:val="en-US"/>
+        </w:rPr>
+        <w:t>(</w:t>
+      </w:r>
+      <w:r>
+        <w:rPr>
+          <w:i/>
+          <w:iCs/>
+          <w:lang w:val="en-US"/>
+        </w:rPr>
+        <w:t>b</w:t>
+      </w:r>
+      <w:r>
+        <w:rPr>
+          <w:lang w:val="en-US"/>
+        </w:rPr>
+        <w:t>))</w:t>
+      </w:r>
+    </w:p>
+    <w:p>
+      <w:pPr>
+        <w:spacing w:after="0"/>
+        <w:rPr>
+          <w:lang w:val="en-US"/>
+        </w:rPr>
+      </w:pPr>
+    </w:p>
+    <w:p>
+      <w:pPr>
+        <w:spacing w:after="0"/>
+        <w:rPr>
+          <w:lang w:val="en-US"/>
+        </w:rPr>
+      </w:pPr>
+      <w:r>
+        <w:rPr>
+          <w:lang w:val="en-US"/>
+        </w:rPr>
+        <w:t>(</w:t>
+      </w:r>
+      <w:proofErr w:type="spellStart"/>
+      <w:r>
+        <w:rPr>
+          <w:lang w:val="en-US"/>
+        </w:rPr>
+        <w:t>sumOfEven</w:t>
+      </w:r>
+      <w:proofErr w:type="spellEnd"/>
+      <w:r>
+        <w:rPr>
+          <w:lang w:val="en-US"/>
+        </w:rPr>
+        <w:t>(</w:t>
+      </w:r>
+      <w:r>
+        <w:rPr>
+          <w:i/>
+          <w:iCs/>
+          <w:lang w:val="en-US"/>
+        </w:rPr>
+        <w:t>num</w:t>
+      </w:r>
+      <w:r>
+        <w:rPr>
+          <w:lang w:val="en-US"/>
+        </w:rPr>
+        <w:t>))</w:t>
+      </w:r>
+    </w:p>
+    <w:p>
+      <w:pPr>
+        <w:spacing w:after="0"/>
+        <w:rPr>
+          <w:lang w:val="en-US"/>
+        </w:rPr>
+      </w:pPr>
+      <w:r>
+        <w:rPr>
+          <w:lang w:val="en-US"/>
+        </w:rPr>
+        <w:t xml:space="preserve">Set </w:t>
+      </w:r>
+      <w:r>
+        <w:rPr>
+          <w:i/>
+          <w:iCs/>
+          <w:lang w:val="en-US"/>
+        </w:rPr>
+        <w:t>sum</w:t>
+      </w:r>
+      <w:r>
+        <w:rPr>
+          <w:lang w:val="en-US"/>
+        </w:rPr>
+        <w:t xml:space="preserve"> = 0</w:t>
+      </w:r>
+    </w:p>
+    <w:p>
+      <w:pPr>
+        <w:spacing w:after="0"/>
+        <w:rPr>
+          <w:lang w:val="en-US"/>
+        </w:rPr>
+      </w:pPr>
+      <w:r>
+        <w:rPr>
+          <w:lang w:val="en-US"/>
+        </w:rPr>
+        <w:t xml:space="preserve">For </w:t>
+      </w:r>
+      <w:proofErr w:type="spellStart"/>
+      <w:r>
+        <w:rPr>
+          <w:i/>
+          <w:iCs/>
+          <w:lang w:val="en-US"/>
+        </w:rPr>
+        <w:t>i</w:t>
+      </w:r>
+      <w:proofErr w:type="spellEnd"/>
+      <w:r>
+        <w:rPr>
+          <w:lang w:val="en-US"/>
+        </w:rPr>
+        <w:t xml:space="preserve"> in </w:t>
+      </w:r>
+      <w:r>
+        <w:rPr>
+          <w:i/>
+          <w:iCs/>
+          <w:lang w:val="en-US"/>
+        </w:rPr>
+        <w:t>num</w:t>
+      </w:r>
+    </w:p>
+    <w:p>
+      <w:pPr>
+        <w:spacing w:after="0"/>
+        <w:rPr>
+          <w:lang w:val="en-US"/>
+        </w:rPr>
+      </w:pPr>
+      <w:r>
+        <w:rPr>
+          <w:lang w:val="en-US"/>
+        </w:rPr>
+        <w:t>{</w:t>
+      </w:r>
+    </w:p>
+    <w:p>
+      <w:pPr>
+        <w:spacing w:after="0"/>
+        <w:rPr>
+          <w:lang w:val="en-US"/>
+        </w:rPr>
+      </w:pPr>
+      <w:r>
+        <w:rPr>
+          <w:lang w:val="en-US"/>
+        </w:rPr>
+        <w:tab/>
+        <w:t xml:space="preserve">If num[ </w:t>
+      </w:r>
+      <w:proofErr w:type="spellStart"/>
+      <w:r>
+        <w:rPr>
+          <w:i/>
+          <w:iCs/>
+          <w:lang w:val="en-US"/>
+        </w:rPr>
+        <w:t>i</w:t>
+      </w:r>
+      <w:proofErr w:type="spellEnd"/>
+      <w:r>
+        <w:rPr>
+          <w:lang w:val="en-US"/>
+        </w:rPr>
+        <w:t xml:space="preserve"> ] % 2 = 0</w:t>
+      </w:r>
+    </w:p>
+    <w:p>
+      <w:pPr>
+        <w:spacing w:after="0"/>
+        <w:rPr>
+          <w:lang w:val="en-US"/>
+        </w:rPr>
+      </w:pPr>
+      <w:r>
+        <w:rPr>
+          <w:lang w:val="en-US"/>
+        </w:rPr>
+        <w:tab/>
+        <w:t>{</w:t>
+      </w:r>
+    </w:p>
+    <w:p>
+      <w:pPr>
+        <w:spacing w:after="0"/>
+        <w:rPr>
+          <w:lang w:val="en-US"/>
+        </w:rPr>
+      </w:pPr>
+      <w:r>
+        <w:rPr>
+          <w:lang w:val="en-US"/>
+        </w:rPr>
+        <w:tab/>
+      </w:r>
+      <w:r>
+        <w:rPr>
+          <w:lang w:val="en-US"/>
+        </w:rPr>
+        <w:tab/>
+      </w:r>
+      <w:r>
+        <w:rPr>
+          <w:i/>
+          <w:iCs/>
+          <w:lang w:val="en-US"/>
+        </w:rPr>
+        <w:t>s</w:t>
+      </w:r>
+      <w:r>
+        <w:rPr>
+          <w:i/>
+          <w:iCs/>
+          <w:lang w:val="en-US"/>
+        </w:rPr>
+        <w:t>um</w:t>
+      </w:r>
+      <w:r>
+        <w:rPr>
+          <w:lang w:val="en-US"/>
+        </w:rPr>
+        <w:t xml:space="preserve"> += </w:t>
+      </w:r>
+      <w:r>
+        <w:rPr>
+          <w:i/>
+          <w:iCs/>
+          <w:lang w:val="en-US"/>
+        </w:rPr>
+        <w:t>num</w:t>
+      </w:r>
+      <w:r>
+        <w:rPr>
+          <w:lang w:val="en-US"/>
+        </w:rPr>
+        <w:t xml:space="preserve">[ </w:t>
+      </w:r>
+      <w:proofErr w:type="spellStart"/>
+      <w:r>
+        <w:rPr>
+          <w:i/>
+          <w:iCs/>
+          <w:lang w:val="en-US"/>
+        </w:rPr>
+        <w:t>i</w:t>
+      </w:r>
+      <w:proofErr w:type="spellEnd"/>
+      <w:r>
+        <w:rPr>
+          <w:lang w:val="en-US"/>
+        </w:rPr>
+        <w:t xml:space="preserve"> ]</w:t>
+      </w:r>
+    </w:p>
+    <w:p>
+      <w:pPr>
+        <w:spacing w:after="0"/>
+        <w:ind w:firstLine="720"/>
+        <w:rPr>
+          <w:lang w:val="en-US"/>
+        </w:rPr>
+      </w:pPr>
+      <w:r>
+        <w:rPr>
+          <w:lang w:val="en-US"/>
+        </w:rPr>
+        <w:t>}</w:t>
+      </w:r>
+    </w:p>
+    <w:p>
+      <w:pPr>
+        <w:spacing w:after="0"/>
+        <w:rPr>
+          <w:lang w:val="en-US"/>
+        </w:rPr>
+      </w:pPr>
+      <w:r>
+        <w:rPr>
+          <w:lang w:val="en-US"/>
+        </w:rPr>
+        <w:t>}</w:t>
+      </w:r>
+    </w:p>
+    <w:p>
+      <w:pPr>
+        <w:spacing w:after="0"/>
+        <w:rPr>
+          <w:lang w:val="en-US"/>
+        </w:rPr>
+      </w:pPr>
+      <w:r>
+        <w:rPr>
+          <w:lang w:val="en-US"/>
+        </w:rPr>
+        <w:t xml:space="preserve">Return </w:t>
+      </w:r>
+      <w:proofErr w:type="gramStart"/>
+      <w:r>
+        <w:rPr>
+          <w:i/>
+          <w:iCs/>
+          <w:lang w:val="en-US"/>
+        </w:rPr>
+        <w:t>sum</w:t>
+      </w:r>
+      <w:proofErr w:type="gramEnd"/>
+    </w:p>
+    <w:p>
+      <w:pPr>
+        <w:spacing w:after="0"/>
+        <w:rPr>
+          <w:lang w:val="en-US"/>
+        </w:rPr>
+      </w:pPr>
+    </w:p>
+    <w:p>
+      <w:pPr>
+        <w:rPr>
+          <w:lang w:val="en-US"/>
+        </w:rPr>
+      </w:pPr>
+      <w:r>
+        <w:rPr>
+          <w:lang w:val="en-US"/>
+        </w:rPr>
+        <w:t xml:space="preserve">END </w:t>
+      </w:r>
+      <w:proofErr w:type="spellStart"/>
+      <w:r>
+        <w:rPr>
+          <w:lang w:val="en-US"/>
+        </w:rPr>
+        <w:t>SumDigits</w:t>
+      </w:r>
+      <w:proofErr w:type="spellEnd"/>
+    </w:p>
+    <w:p>
+      <w:pPr>
+        <w:rPr>
+          <w:lang w:val="en-US"/>
+        </w:rPr>
+      </w:pPr>
     </w:p>
     <w:p>
       <w:pPr>

</xml_diff>

<commit_message>
worked on asgn3 exercise 1
</commit_message>
<xml_diff>
--- a/lab06/answers.docx
+++ b/lab06/answers.docx
@@ -326,21 +326,7 @@
         <w:rPr>
           <w:lang w:val="en-US"/>
         </w:rPr>
-        <w:t xml:space="preserve">C. Modified update method to return </w:t>
-      </w:r>
-      <w:proofErr w:type="gramStart"/>
-      <w:r>
-        <w:rPr>
-          <w:lang w:val="en-US"/>
-        </w:rPr>
-        <w:t>new</w:t>
-      </w:r>
-      <w:proofErr w:type="gramEnd"/>
-      <w:r>
-        <w:rPr>
-          <w:lang w:val="en-US"/>
-        </w:rPr>
-        <w:t xml:space="preserve"> value of </w:t>
+        <w:t xml:space="preserve">C. Modified update method to return new value of </w:t>
       </w:r>
       <w:r>
         <w:rPr>
@@ -940,21 +926,13 @@
         <w:rPr>
           <w:lang w:val="en-US"/>
         </w:rPr>
-        <w:t xml:space="preserve"> modifier in line 2 and commented out line 14 (</w:t>
-      </w:r>
-      <w:proofErr w:type="gramStart"/>
-      <w:r>
-        <w:rPr>
-          <w:lang w:val="en-US"/>
-        </w:rPr>
-        <w:t>actually line</w:t>
-      </w:r>
-      <w:proofErr w:type="gramEnd"/>
-      <w:r>
-        <w:rPr>
-          <w:lang w:val="en-US"/>
-        </w:rPr>
-        <w:t xml:space="preserve"> 15 because the code formatter extension keeps adding a new line).</w:t>
+        <w:t xml:space="preserve"> modifier in line 2 and commented out line 14</w:t>
+      </w:r>
+      <w:r>
+        <w:rPr>
+          <w:lang w:val="en-US"/>
+        </w:rPr>
+        <w:t>.</w:t>
       </w:r>
     </w:p>
     <w:p>
@@ -1427,14 +1405,12 @@
         </w:rPr>
         <w:t xml:space="preserve">Algorithm </w:t>
       </w:r>
-      <w:proofErr w:type="spellStart"/>
       <w:r>
         <w:rPr>
           <w:lang w:val="en-US"/>
         </w:rPr>
         <w:t>SumDigits</w:t>
       </w:r>
-      <w:proofErr w:type="spellEnd"/>
     </w:p>
     <w:p>
       <w:pPr>
@@ -1511,96 +1487,52 @@
         <w:rPr>
           <w:lang w:val="en-US"/>
         </w:rPr>
-        <w:t xml:space="preserve"> as integer </w:t>
-      </w:r>
-      <w:proofErr w:type="gramStart"/>
-      <w:r>
-        <w:rPr>
-          <w:lang w:val="en-US"/>
-        </w:rPr>
-        <w:t>variables</w:t>
-      </w:r>
-      <w:proofErr w:type="gramEnd"/>
-    </w:p>
-    <w:p>
-      <w:pPr>
-        <w:spacing w:after="0"/>
-        <w:rPr>
-          <w:lang w:val="en-US"/>
-        </w:rPr>
-      </w:pPr>
-      <w:r>
-        <w:rPr>
-          <w:lang w:val="en-US"/>
-        </w:rPr>
-        <w:t xml:space="preserve">a = </w:t>
-      </w:r>
-      <w:proofErr w:type="spellStart"/>
-      <w:r>
-        <w:rPr>
-          <w:lang w:val="en-US"/>
-        </w:rPr>
-        <w:t>getData</w:t>
-      </w:r>
-      <w:proofErr w:type="spellEnd"/>
-      <w:r>
-        <w:rPr>
-          <w:lang w:val="en-US"/>
-        </w:rPr>
-        <w:t>()</w:t>
-      </w:r>
-    </w:p>
-    <w:p>
-      <w:pPr>
-        <w:spacing w:after="0"/>
-        <w:rPr>
-          <w:lang w:val="en-US"/>
-        </w:rPr>
-      </w:pPr>
-      <w:r>
-        <w:rPr>
-          <w:lang w:val="en-US"/>
-        </w:rPr>
-        <w:t xml:space="preserve">b = </w:t>
-      </w:r>
-      <w:proofErr w:type="spellStart"/>
-      <w:r>
-        <w:rPr>
-          <w:lang w:val="en-US"/>
-        </w:rPr>
-        <w:t>getData</w:t>
-      </w:r>
-      <w:proofErr w:type="spellEnd"/>
-      <w:r>
-        <w:rPr>
-          <w:lang w:val="en-US"/>
-        </w:rPr>
-        <w:t>()</w:t>
-      </w:r>
-    </w:p>
-    <w:p>
-      <w:pPr>
-        <w:spacing w:after="0"/>
-      </w:pPr>
-      <w:r>
-        <w:rPr>
-          <w:lang w:val="en-US"/>
-        </w:rPr>
-        <w:t xml:space="preserve">Return </w:t>
-      </w:r>
-      <w:proofErr w:type="spellStart"/>
-      <w:r>
-        <w:rPr>
-          <w:lang w:val="en-US"/>
-        </w:rPr>
-        <w:t>isSumEqual</w:t>
-      </w:r>
-      <w:proofErr w:type="spellEnd"/>
-      <w:r>
-        <w:rPr>
-          <w:lang w:val="en-US"/>
-        </w:rPr>
-        <w:t>(</w:t>
+        <w:t xml:space="preserve"> as integer variables</w:t>
+      </w:r>
+    </w:p>
+    <w:p>
+      <w:pPr>
+        <w:spacing w:after="0"/>
+        <w:rPr>
+          <w:lang w:val="en-US"/>
+        </w:rPr>
+      </w:pPr>
+      <w:r>
+        <w:rPr>
+          <w:lang w:val="en-US"/>
+        </w:rPr>
+        <w:t>a = getData()</w:t>
+      </w:r>
+    </w:p>
+    <w:p>
+      <w:pPr>
+        <w:spacing w:after="0"/>
+        <w:rPr>
+          <w:lang w:val="en-US"/>
+        </w:rPr>
+      </w:pPr>
+      <w:r>
+        <w:rPr>
+          <w:lang w:val="en-US"/>
+        </w:rPr>
+        <w:t>b = getData()</w:t>
+      </w:r>
+    </w:p>
+    <w:p>
+      <w:pPr>
+        <w:spacing w:after="0"/>
+      </w:pPr>
+      <w:r>
+        <w:rPr>
+          <w:lang w:val="en-US"/>
+        </w:rPr>
+        <w:t xml:space="preserve">Print </w:t>
+      </w:r>
+      <w:r>
+        <w:rPr>
+          <w:lang w:val="en-US"/>
+        </w:rPr>
+        <w:t>isSumEqual(</w:t>
       </w:r>
       <w:r>
         <w:rPr>
@@ -1650,21 +1582,7 @@
         <w:rPr>
           <w:lang w:val="en-US"/>
         </w:rPr>
-        <w:t>(</w:t>
-      </w:r>
-      <w:proofErr w:type="spellStart"/>
-      <w:r>
-        <w:rPr>
-          <w:lang w:val="en-US"/>
-        </w:rPr>
-        <w:t>getData</w:t>
-      </w:r>
-      <w:proofErr w:type="spellEnd"/>
-      <w:r>
-        <w:rPr>
-          <w:lang w:val="en-US"/>
-        </w:rPr>
-        <w:t>)</w:t>
+        <w:t>(getData)</w:t>
       </w:r>
     </w:p>
     <w:p>
@@ -1720,16 +1638,8 @@
         <w:rPr>
           <w:lang w:val="en-US"/>
         </w:rPr>
-        <w:t xml:space="preserve"> as integer </w:t>
-      </w:r>
-      <w:proofErr w:type="gramStart"/>
-      <w:r>
-        <w:rPr>
-          <w:lang w:val="en-US"/>
-        </w:rPr>
-        <w:t>variable</w:t>
-      </w:r>
-      <w:proofErr w:type="gramEnd"/>
+        <w:t xml:space="preserve"> as integer variable</w:t>
+      </w:r>
     </w:p>
     <w:p>
       <w:pPr>
@@ -1876,7 +1786,6 @@
         <w:tab/>
         <w:t xml:space="preserve">Read </w:t>
       </w:r>
-      <w:proofErr w:type="gramStart"/>
       <w:r>
         <w:rPr>
           <w:i/>
@@ -1885,7 +1794,6 @@
         </w:rPr>
         <w:t>num</w:t>
       </w:r>
-      <w:proofErr w:type="gramEnd"/>
     </w:p>
     <w:p>
       <w:pPr>
@@ -1956,7 +1864,6 @@
         </w:rPr>
         <w:t xml:space="preserve">Return </w:t>
       </w:r>
-      <w:proofErr w:type="gramStart"/>
       <w:r>
         <w:rPr>
           <w:i/>
@@ -1965,42 +1872,27 @@
         </w:rPr>
         <w:t>num</w:t>
       </w:r>
-      <w:proofErr w:type="gramEnd"/>
-    </w:p>
-    <w:p>
-      <w:pPr>
-        <w:spacing w:after="0"/>
-        <w:rPr>
-          <w:lang w:val="en-US"/>
-        </w:rPr>
-      </w:pPr>
-    </w:p>
-    <w:p>
-      <w:pPr>
-        <w:spacing w:after="0"/>
-        <w:rPr>
-          <w:lang w:val="en-US"/>
-        </w:rPr>
-      </w:pPr>
-      <w:r>
-        <w:rPr>
-          <w:lang w:val="en-US"/>
-        </w:rPr>
-        <w:t>(</w:t>
-      </w:r>
-      <w:proofErr w:type="spellStart"/>
-      <w:r>
-        <w:rPr>
-          <w:lang w:val="en-US"/>
-        </w:rPr>
-        <w:t>isSumEqual</w:t>
-      </w:r>
-      <w:proofErr w:type="spellEnd"/>
-      <w:r>
-        <w:rPr>
-          <w:lang w:val="en-US"/>
-        </w:rPr>
-        <w:t>(</w:t>
+    </w:p>
+    <w:p>
+      <w:pPr>
+        <w:spacing w:after="0"/>
+        <w:rPr>
+          <w:lang w:val="en-US"/>
+        </w:rPr>
+      </w:pPr>
+    </w:p>
+    <w:p>
+      <w:pPr>
+        <w:spacing w:after="0"/>
+        <w:rPr>
+          <w:lang w:val="en-US"/>
+        </w:rPr>
+      </w:pPr>
+      <w:r>
+        <w:rPr>
+          <w:lang w:val="en-US"/>
+        </w:rPr>
+        <w:t>(isSumEqual(</w:t>
       </w:r>
       <w:r>
         <w:rPr>
@@ -2042,21 +1934,7 @@
         <w:rPr>
           <w:lang w:val="en-US"/>
         </w:rPr>
-        <w:t>Return (</w:t>
-      </w:r>
-      <w:proofErr w:type="spellStart"/>
-      <w:r>
-        <w:rPr>
-          <w:lang w:val="en-US"/>
-        </w:rPr>
-        <w:t>sumOfEven</w:t>
-      </w:r>
-      <w:proofErr w:type="spellEnd"/>
-      <w:r>
-        <w:rPr>
-          <w:lang w:val="en-US"/>
-        </w:rPr>
-        <w:t>(</w:t>
+        <w:t>Return (sumOfEven(</w:t>
       </w:r>
       <w:r>
         <w:rPr>
@@ -2070,21 +1948,7 @@
         <w:rPr>
           <w:lang w:val="en-US"/>
         </w:rPr>
-        <w:t xml:space="preserve">) = </w:t>
-      </w:r>
-      <w:proofErr w:type="spellStart"/>
-      <w:r>
-        <w:rPr>
-          <w:lang w:val="en-US"/>
-        </w:rPr>
-        <w:t>sumOfEven</w:t>
-      </w:r>
-      <w:proofErr w:type="spellEnd"/>
-      <w:r>
-        <w:rPr>
-          <w:lang w:val="en-US"/>
-        </w:rPr>
-        <w:t>(</w:t>
+        <w:t>) = sumOfEven(</w:t>
       </w:r>
       <w:r>
         <w:rPr>
@@ -2120,21 +1984,7 @@
         <w:rPr>
           <w:lang w:val="en-US"/>
         </w:rPr>
-        <w:t>(</w:t>
-      </w:r>
-      <w:proofErr w:type="spellStart"/>
-      <w:r>
-        <w:rPr>
-          <w:lang w:val="en-US"/>
-        </w:rPr>
-        <w:t>sumOfEven</w:t>
-      </w:r>
-      <w:proofErr w:type="spellEnd"/>
-      <w:r>
-        <w:rPr>
-          <w:lang w:val="en-US"/>
-        </w:rPr>
-        <w:t>(</w:t>
+        <w:t>(sumOfEven(</w:t>
       </w:r>
       <w:r>
         <w:rPr>
@@ -2190,23 +2040,63 @@
         <w:rPr>
           <w:lang w:val="en-US"/>
         </w:rPr>
-        <w:t xml:space="preserve">For </w:t>
-      </w:r>
-      <w:proofErr w:type="spellStart"/>
-      <w:r>
-        <w:rPr>
-          <w:i/>
-          <w:iCs/>
-          <w:lang w:val="en-US"/>
-        </w:rPr>
-        <w:t>i</w:t>
-      </w:r>
-      <w:proofErr w:type="spellEnd"/>
-      <w:r>
-        <w:rPr>
-          <w:lang w:val="en-US"/>
-        </w:rPr>
-        <w:t xml:space="preserve"> in </w:t>
+        <w:t xml:space="preserve">Set </w:t>
+      </w:r>
+      <w:r>
+        <w:rPr>
+          <w:i/>
+          <w:iCs/>
+          <w:lang w:val="en-US"/>
+        </w:rPr>
+        <w:t>digit</w:t>
+      </w:r>
+      <w:r>
+        <w:rPr>
+          <w:lang w:val="en-US"/>
+        </w:rPr>
+        <w:t xml:space="preserve"> as an integer variable</w:t>
+      </w:r>
+    </w:p>
+    <w:p>
+      <w:pPr>
+        <w:spacing w:after="0"/>
+        <w:rPr>
+          <w:lang w:val="en-US"/>
+        </w:rPr>
+      </w:pPr>
+      <w:r>
+        <w:rPr>
+          <w:lang w:val="en-US"/>
+        </w:rPr>
+        <w:t>{</w:t>
+      </w:r>
+    </w:p>
+    <w:p>
+      <w:pPr>
+        <w:spacing w:after="0"/>
+        <w:rPr>
+          <w:lang w:val="en-US"/>
+        </w:rPr>
+      </w:pPr>
+      <w:r>
+        <w:rPr>
+          <w:lang w:val="en-US"/>
+        </w:rPr>
+        <w:tab/>
+      </w:r>
+      <w:r>
+        <w:rPr>
+          <w:i/>
+          <w:iCs/>
+          <w:lang w:val="en-US"/>
+        </w:rPr>
+        <w:t>digit</w:t>
+      </w:r>
+      <w:r>
+        <w:rPr>
+          <w:lang w:val="en-US"/>
+        </w:rPr>
+        <w:t xml:space="preserve"> = </w:t>
       </w:r>
       <w:r>
         <w:rPr>
@@ -2216,19 +2106,11 @@
         </w:rPr>
         <w:t>num</w:t>
       </w:r>
-    </w:p>
-    <w:p>
-      <w:pPr>
-        <w:spacing w:after="0"/>
-        <w:rPr>
-          <w:lang w:val="en-US"/>
-        </w:rPr>
-      </w:pPr>
-      <w:r>
-        <w:rPr>
-          <w:lang w:val="en-US"/>
-        </w:rPr>
-        <w:t>{</w:t>
+      <w:r>
+        <w:rPr>
+          <w:lang w:val="en-US"/>
+        </w:rPr>
+        <w:t xml:space="preserve"> % 10</w:t>
       </w:r>
     </w:p>
     <w:p>
@@ -2243,23 +2125,21 @@
           <w:lang w:val="en-US"/>
         </w:rPr>
         <w:tab/>
-        <w:t xml:space="preserve">If num[ </w:t>
-      </w:r>
-      <w:proofErr w:type="spellStart"/>
-      <w:r>
-        <w:rPr>
-          <w:i/>
-          <w:iCs/>
-          <w:lang w:val="en-US"/>
-        </w:rPr>
-        <w:t>i</w:t>
-      </w:r>
-      <w:proofErr w:type="spellEnd"/>
-      <w:r>
-        <w:rPr>
-          <w:lang w:val="en-US"/>
-        </w:rPr>
-        <w:t xml:space="preserve"> ] % 2 = 0</w:t>
+        <w:t xml:space="preserve">If </w:t>
+      </w:r>
+      <w:r>
+        <w:rPr>
+          <w:i/>
+          <w:iCs/>
+          <w:lang w:val="en-US"/>
+        </w:rPr>
+        <w:t>digit</w:t>
+      </w:r>
+      <w:r>
+        <w:rPr>
+          <w:lang w:val="en-US"/>
+        </w:rPr>
+        <w:t xml:space="preserve"> % 2 = 0</w:t>
       </w:r>
     </w:p>
     <w:p>
@@ -2281,6 +2161,8 @@
       <w:pPr>
         <w:spacing w:after="0"/>
         <w:rPr>
+          <w:i/>
+          <w:iCs/>
           <w:lang w:val="en-US"/>
         </w:rPr>
       </w:pPr>
@@ -2302,15 +2184,7 @@
           <w:iCs/>
           <w:lang w:val="en-US"/>
         </w:rPr>
-        <w:t>s</w:t>
-      </w:r>
-      <w:r>
-        <w:rPr>
-          <w:i/>
-          <w:iCs/>
-          <w:lang w:val="en-US"/>
-        </w:rPr>
-        <w:t>um</w:t>
+        <w:t>sum</w:t>
       </w:r>
       <w:r>
         <w:rPr>
@@ -2324,43 +2198,59 @@
           <w:iCs/>
           <w:lang w:val="en-US"/>
         </w:rPr>
+        <w:t>digit</w:t>
+      </w:r>
+    </w:p>
+    <w:p>
+      <w:pPr>
+        <w:spacing w:after="0"/>
+        <w:ind w:firstLine="720"/>
+        <w:rPr>
+          <w:lang w:val="en-US"/>
+        </w:rPr>
+      </w:pPr>
+      <w:r>
+        <w:rPr>
+          <w:lang w:val="en-US"/>
+        </w:rPr>
+        <w:t>}</w:t>
+      </w:r>
+    </w:p>
+    <w:p>
+      <w:pPr>
+        <w:spacing w:after="0"/>
+        <w:ind w:firstLine="720"/>
+        <w:rPr>
+          <w:lang w:val="en-US"/>
+        </w:rPr>
+      </w:pPr>
+      <w:r>
+        <w:rPr>
+          <w:i/>
+          <w:iCs/>
+          <w:lang w:val="en-US"/>
+        </w:rPr>
         <w:t>num</w:t>
       </w:r>
       <w:r>
         <w:rPr>
           <w:lang w:val="en-US"/>
         </w:rPr>
-        <w:t xml:space="preserve">[ </w:t>
-      </w:r>
-      <w:proofErr w:type="spellStart"/>
-      <w:r>
-        <w:rPr>
-          <w:i/>
-          <w:iCs/>
-          <w:lang w:val="en-US"/>
-        </w:rPr>
-        <w:t>i</w:t>
-      </w:r>
-      <w:proofErr w:type="spellEnd"/>
-      <w:r>
-        <w:rPr>
-          <w:lang w:val="en-US"/>
-        </w:rPr>
-        <w:t xml:space="preserve"> ]</w:t>
-      </w:r>
-    </w:p>
-    <w:p>
-      <w:pPr>
-        <w:spacing w:after="0"/>
-        <w:ind w:firstLine="720"/>
-        <w:rPr>
-          <w:lang w:val="en-US"/>
-        </w:rPr>
-      </w:pPr>
-      <w:r>
-        <w:rPr>
-          <w:lang w:val="en-US"/>
-        </w:rPr>
+        <w:t xml:space="preserve"> /= 10</w:t>
+      </w:r>
+    </w:p>
+    <w:p>
+      <w:pPr>
+        <w:spacing w:after="0"/>
+        <w:rPr>
+          <w:lang w:val="en-US"/>
+        </w:rPr>
+      </w:pPr>
+      <w:r>
+        <w:rPr>
+          <w:lang w:val="en-US"/>
+        </w:rPr>
+        <w:lastRenderedPageBreak/>
         <w:t>}</w:t>
       </w:r>
     </w:p>
@@ -2375,23 +2265,8 @@
         <w:rPr>
           <w:lang w:val="en-US"/>
         </w:rPr>
-        <w:t>}</w:t>
-      </w:r>
-    </w:p>
-    <w:p>
-      <w:pPr>
-        <w:spacing w:after="0"/>
-        <w:rPr>
-          <w:lang w:val="en-US"/>
-        </w:rPr>
-      </w:pPr>
-      <w:r>
-        <w:rPr>
-          <w:lang w:val="en-US"/>
-        </w:rPr>
         <w:t xml:space="preserve">Return </w:t>
       </w:r>
-      <w:proofErr w:type="gramStart"/>
       <w:r>
         <w:rPr>
           <w:i/>
@@ -2400,7 +2275,6 @@
         </w:rPr>
         <w:t>sum</w:t>
       </w:r>
-      <w:proofErr w:type="gramEnd"/>
     </w:p>
     <w:p>
       <w:pPr>
@@ -2422,14 +2296,12 @@
         </w:rPr>
         <w:t xml:space="preserve">END </w:t>
       </w:r>
-      <w:proofErr w:type="spellStart"/>
       <w:r>
         <w:rPr>
           <w:lang w:val="en-US"/>
         </w:rPr>
         <w:t>SumDigits</w:t>
       </w:r>
-      <w:proofErr w:type="spellEnd"/>
     </w:p>
     <w:p>
       <w:pPr>
@@ -2469,13 +2341,234 @@
           <w:lang w:val="en-US"/>
         </w:rPr>
       </w:pPr>
-    </w:p>
-    <w:p>
-      <w:pPr>
-        <w:rPr>
-          <w:lang w:val="en-US"/>
-        </w:rPr>
-      </w:pPr>
+      <w:r>
+        <w:rPr>
+          <w:lang w:val="en-US"/>
+        </w:rPr>
+        <w:drawing>
+          <wp:inline distT="0" distB="0" distL="0" distR="0" wp14:anchorId="0F6AE877" wp14:editId="1364E3BE">
+            <wp:extent cx="2095682" cy="617273"/>
+            <wp:effectExtent l="0" t="0" r="0" b="0"/>
+            <wp:docPr id="261227379" name="Picture 1" descr="A picture containing text, font, screenshot, typography&#10;&#10;Description automatically generated"/>
+            <wp:cNvGraphicFramePr>
+              <a:graphicFrameLocks xmlns:a="http://schemas.openxmlformats.org/drawingml/2006/main" noChangeAspect="1"/>
+            </wp:cNvGraphicFramePr>
+            <a:graphic xmlns:a="http://schemas.openxmlformats.org/drawingml/2006/main">
+              <a:graphicData uri="http://schemas.openxmlformats.org/drawingml/2006/picture">
+                <pic:pic xmlns:pic="http://schemas.openxmlformats.org/drawingml/2006/picture">
+                  <pic:nvPicPr>
+                    <pic:cNvPr id="261227379" name="Picture 1" descr="A picture containing text, font, screenshot, typography&#10;&#10;Description automatically generated"/>
+                    <pic:cNvPicPr/>
+                  </pic:nvPicPr>
+                  <pic:blipFill>
+                    <a:blip r:embed="rId12"/>
+                    <a:stretch>
+                      <a:fillRect/>
+                    </a:stretch>
+                  </pic:blipFill>
+                  <pic:spPr>
+                    <a:xfrm>
+                      <a:off x="0" y="0"/>
+                      <a:ext cx="2095682" cy="617273"/>
+                    </a:xfrm>
+                    <a:prstGeom prst="rect">
+                      <a:avLst/>
+                    </a:prstGeom>
+                  </pic:spPr>
+                </pic:pic>
+              </a:graphicData>
+            </a:graphic>
+          </wp:inline>
+        </w:drawing>
+      </w:r>
+    </w:p>
+    <w:p>
+      <w:pPr>
+        <w:rPr>
+          <w:lang w:val="en-US"/>
+        </w:rPr>
+      </w:pPr>
+      <w:r>
+        <w:rPr>
+          <w:lang w:val="en-US"/>
+        </w:rPr>
+        <w:drawing>
+          <wp:inline distT="0" distB="0" distL="0" distR="0" wp14:anchorId="6C6D45DB" wp14:editId="371DC9BC">
+            <wp:extent cx="3749365" cy="891617"/>
+            <wp:effectExtent l="0" t="0" r="3810" b="3810"/>
+            <wp:docPr id="258832780" name="Picture 1" descr="A screenshot of a computer&#10;&#10;Description automatically generated with medium confidence"/>
+            <wp:cNvGraphicFramePr>
+              <a:graphicFrameLocks xmlns:a="http://schemas.openxmlformats.org/drawingml/2006/main" noChangeAspect="1"/>
+            </wp:cNvGraphicFramePr>
+            <a:graphic xmlns:a="http://schemas.openxmlformats.org/drawingml/2006/main">
+              <a:graphicData uri="http://schemas.openxmlformats.org/drawingml/2006/picture">
+                <pic:pic xmlns:pic="http://schemas.openxmlformats.org/drawingml/2006/picture">
+                  <pic:nvPicPr>
+                    <pic:cNvPr id="258832780" name="Picture 1" descr="A screenshot of a computer&#10;&#10;Description automatically generated with medium confidence"/>
+                    <pic:cNvPicPr/>
+                  </pic:nvPicPr>
+                  <pic:blipFill>
+                    <a:blip r:embed="rId13"/>
+                    <a:stretch>
+                      <a:fillRect/>
+                    </a:stretch>
+                  </pic:blipFill>
+                  <pic:spPr>
+                    <a:xfrm>
+                      <a:off x="0" y="0"/>
+                      <a:ext cx="3749365" cy="891617"/>
+                    </a:xfrm>
+                    <a:prstGeom prst="rect">
+                      <a:avLst/>
+                    </a:prstGeom>
+                  </pic:spPr>
+                </pic:pic>
+              </a:graphicData>
+            </a:graphic>
+          </wp:inline>
+        </w:drawing>
+      </w:r>
+    </w:p>
+    <w:p>
+      <w:pPr>
+        <w:rPr>
+          <w:lang w:val="en-US"/>
+        </w:rPr>
+      </w:pPr>
+      <w:r>
+        <w:rPr>
+          <w:lang w:val="en-US"/>
+        </w:rPr>
+        <w:drawing>
+          <wp:inline distT="0" distB="0" distL="0" distR="0" wp14:anchorId="6E96980D" wp14:editId="22542409">
+            <wp:extent cx="3795089" cy="1219306"/>
+            <wp:effectExtent l="0" t="0" r="0" b="0"/>
+            <wp:docPr id="733258190" name="Picture 1" descr="A screenshot of a computer&#10;&#10;Description automatically generated with medium confidence"/>
+            <wp:cNvGraphicFramePr>
+              <a:graphicFrameLocks xmlns:a="http://schemas.openxmlformats.org/drawingml/2006/main" noChangeAspect="1"/>
+            </wp:cNvGraphicFramePr>
+            <a:graphic xmlns:a="http://schemas.openxmlformats.org/drawingml/2006/main">
+              <a:graphicData uri="http://schemas.openxmlformats.org/drawingml/2006/picture">
+                <pic:pic xmlns:pic="http://schemas.openxmlformats.org/drawingml/2006/picture">
+                  <pic:nvPicPr>
+                    <pic:cNvPr id="733258190" name="Picture 1" descr="A screenshot of a computer&#10;&#10;Description automatically generated with medium confidence"/>
+                    <pic:cNvPicPr/>
+                  </pic:nvPicPr>
+                  <pic:blipFill>
+                    <a:blip r:embed="rId14"/>
+                    <a:stretch>
+                      <a:fillRect/>
+                    </a:stretch>
+                  </pic:blipFill>
+                  <pic:spPr>
+                    <a:xfrm>
+                      <a:off x="0" y="0"/>
+                      <a:ext cx="3795089" cy="1219306"/>
+                    </a:xfrm>
+                    <a:prstGeom prst="rect">
+                      <a:avLst/>
+                    </a:prstGeom>
+                  </pic:spPr>
+                </pic:pic>
+              </a:graphicData>
+            </a:graphic>
+          </wp:inline>
+        </w:drawing>
+      </w:r>
+    </w:p>
+    <w:p>
+      <w:pPr>
+        <w:rPr>
+          <w:lang w:val="en-US"/>
+        </w:rPr>
+      </w:pPr>
+      <w:r>
+        <w:rPr>
+          <w:lang w:val="en-US"/>
+        </w:rPr>
+        <w:drawing>
+          <wp:inline distT="0" distB="0" distL="0" distR="0" wp14:anchorId="4A19D3CC" wp14:editId="5BDF0FCD">
+            <wp:extent cx="2110923" cy="609653"/>
+            <wp:effectExtent l="0" t="0" r="3810" b="0"/>
+            <wp:docPr id="452228928" name="Picture 1" descr="A black background with white text&#10;&#10;Description automatically generated with low confidence"/>
+            <wp:cNvGraphicFramePr>
+              <a:graphicFrameLocks xmlns:a="http://schemas.openxmlformats.org/drawingml/2006/main" noChangeAspect="1"/>
+            </wp:cNvGraphicFramePr>
+            <a:graphic xmlns:a="http://schemas.openxmlformats.org/drawingml/2006/main">
+              <a:graphicData uri="http://schemas.openxmlformats.org/drawingml/2006/picture">
+                <pic:pic xmlns:pic="http://schemas.openxmlformats.org/drawingml/2006/picture">
+                  <pic:nvPicPr>
+                    <pic:cNvPr id="452228928" name="Picture 1" descr="A black background with white text&#10;&#10;Description automatically generated with low confidence"/>
+                    <pic:cNvPicPr/>
+                  </pic:nvPicPr>
+                  <pic:blipFill>
+                    <a:blip r:embed="rId15"/>
+                    <a:stretch>
+                      <a:fillRect/>
+                    </a:stretch>
+                  </pic:blipFill>
+                  <pic:spPr>
+                    <a:xfrm>
+                      <a:off x="0" y="0"/>
+                      <a:ext cx="2110923" cy="609653"/>
+                    </a:xfrm>
+                    <a:prstGeom prst="rect">
+                      <a:avLst/>
+                    </a:prstGeom>
+                  </pic:spPr>
+                </pic:pic>
+              </a:graphicData>
+            </a:graphic>
+          </wp:inline>
+        </w:drawing>
+      </w:r>
+    </w:p>
+    <w:p>
+      <w:pPr>
+        <w:rPr>
+          <w:lang w:val="en-US"/>
+        </w:rPr>
+      </w:pPr>
+      <w:r>
+        <w:rPr>
+          <w:lang w:val="en-US"/>
+        </w:rPr>
+        <w:drawing>
+          <wp:inline distT="0" distB="0" distL="0" distR="0" wp14:anchorId="541A492C" wp14:editId="0F76116D">
+            <wp:extent cx="2057578" cy="586791"/>
+            <wp:effectExtent l="0" t="0" r="0" b="3810"/>
+            <wp:docPr id="1850848616" name="Picture 1" descr="A black background with white text&#10;&#10;Description automatically generated with low confidence"/>
+            <wp:cNvGraphicFramePr>
+              <a:graphicFrameLocks xmlns:a="http://schemas.openxmlformats.org/drawingml/2006/main" noChangeAspect="1"/>
+            </wp:cNvGraphicFramePr>
+            <a:graphic xmlns:a="http://schemas.openxmlformats.org/drawingml/2006/main">
+              <a:graphicData uri="http://schemas.openxmlformats.org/drawingml/2006/picture">
+                <pic:pic xmlns:pic="http://schemas.openxmlformats.org/drawingml/2006/picture">
+                  <pic:nvPicPr>
+                    <pic:cNvPr id="1850848616" name="Picture 1" descr="A black background with white text&#10;&#10;Description automatically generated with low confidence"/>
+                    <pic:cNvPicPr/>
+                  </pic:nvPicPr>
+                  <pic:blipFill>
+                    <a:blip r:embed="rId16"/>
+                    <a:stretch>
+                      <a:fillRect/>
+                    </a:stretch>
+                  </pic:blipFill>
+                  <pic:spPr>
+                    <a:xfrm>
+                      <a:off x="0" y="0"/>
+                      <a:ext cx="2057578" cy="586791"/>
+                    </a:xfrm>
+                    <a:prstGeom prst="rect">
+                      <a:avLst/>
+                    </a:prstGeom>
+                  </pic:spPr>
+                </pic:pic>
+              </a:graphicData>
+            </a:graphic>
+          </wp:inline>
+        </w:drawing>
+      </w:r>
     </w:p>
     <w:sectPr>
       <w:pgSz w:w="12240" w:h="15840"/>

</xml_diff>